<commit_message>
forgot sth group 2
</commit_message>
<xml_diff>
--- a/Assignment1/1B/Feedbacks/Peer feedback form 2.docx
+++ b/Assignment1/1B/Feedbacks/Peer feedback form 2.docx
@@ -55,20 +55,21 @@
         <w:tblLook w:val="04a0" w:noHBand="0" w:noVBand="1" w:firstColumn="1" w:lastRow="0" w:lastColumn="0" w:firstRow="1"/>
       </w:tblPr>
       <w:tblGrid>
-        <w:gridCol w:w="3255"/>
-        <w:gridCol w:w="7088"/>
+        <w:gridCol w:w="3254"/>
+        <w:gridCol w:w="7089"/>
       </w:tblGrid>
       <w:tr>
         <w:trPr/>
         <w:tc>
           <w:tcPr>
-            <w:tcW w:w="3255" w:type="dxa"/>
-            <w:tcBorders/>
-          </w:tcPr>
-          <w:p>
-            <w:pPr>
-              <w:pStyle w:val="Normal"/>
-              <w:widowControl/>
+            <w:tcW w:w="3254" w:type="dxa"/>
+            <w:tcBorders/>
+          </w:tcPr>
+          <w:p>
+            <w:pPr>
+              <w:pStyle w:val="Normal"/>
+              <w:widowControl/>
+              <w:suppressAutoHyphens w:val="true"/>
               <w:spacing w:before="0" w:after="0"/>
               <w:jc w:val="start"/>
               <w:rPr>
@@ -92,7 +93,7 @@
         </w:tc>
         <w:tc>
           <w:tcPr>
-            <w:tcW w:w="7088" w:type="dxa"/>
+            <w:tcW w:w="7089" w:type="dxa"/>
             <w:tcBorders/>
             <w:shd w:color="auto" w:fill="FFF2CC" w:themeFill="accent4" w:themeFillTint="33" w:val="clear"/>
           </w:tcPr>
@@ -100,6 +101,7 @@
             <w:pPr>
               <w:pStyle w:val="Normal"/>
               <w:widowControl/>
+              <w:suppressAutoHyphens w:val="true"/>
               <w:spacing w:before="0" w:after="0"/>
               <w:jc w:val="start"/>
               <w:rPr>
@@ -126,13 +128,14 @@
         <w:trPr/>
         <w:tc>
           <w:tcPr>
-            <w:tcW w:w="3255" w:type="dxa"/>
-            <w:tcBorders/>
-          </w:tcPr>
-          <w:p>
-            <w:pPr>
-              <w:pStyle w:val="Normal"/>
-              <w:widowControl/>
+            <w:tcW w:w="3254" w:type="dxa"/>
+            <w:tcBorders/>
+          </w:tcPr>
+          <w:p>
+            <w:pPr>
+              <w:pStyle w:val="Normal"/>
+              <w:widowControl/>
+              <w:suppressAutoHyphens w:val="true"/>
               <w:spacing w:before="0" w:after="0"/>
               <w:jc w:val="start"/>
               <w:rPr>
@@ -156,7 +159,7 @@
         </w:tc>
         <w:tc>
           <w:tcPr>
-            <w:tcW w:w="7088" w:type="dxa"/>
+            <w:tcW w:w="7089" w:type="dxa"/>
             <w:tcBorders/>
             <w:shd w:color="auto" w:fill="FFF2CC" w:themeFill="accent4" w:themeFillTint="33" w:val="clear"/>
           </w:tcPr>
@@ -164,6 +167,7 @@
             <w:pPr>
               <w:pStyle w:val="Normal"/>
               <w:widowControl/>
+              <w:suppressAutoHyphens w:val="true"/>
               <w:spacing w:before="0" w:after="0"/>
               <w:jc w:val="start"/>
               <w:rPr>
@@ -231,7 +235,7 @@
         <w:pStyle w:val="ListParagraph"/>
         <w:numPr>
           <w:ilvl w:val="0"/>
-          <w:numId w:val="2"/>
+          <w:numId w:val="1"/>
         </w:numPr>
         <w:rPr>
           <w:rFonts w:ascii="Open Sans" w:hAnsi="Open Sans" w:cs="Open Sans"/>
@@ -346,8 +350,8 @@
         <w:gridCol w:w="2266"/>
         <w:gridCol w:w="2267"/>
         <w:gridCol w:w="2266"/>
-        <w:gridCol w:w="2267"/>
-        <w:gridCol w:w="1277"/>
+        <w:gridCol w:w="2266"/>
+        <w:gridCol w:w="1278"/>
       </w:tblGrid>
       <w:tr>
         <w:trPr/>
@@ -361,6 +365,7 @@
             <w:pPr>
               <w:pStyle w:val="Normal"/>
               <w:widowControl/>
+              <w:suppressAutoHyphens w:val="true"/>
               <w:spacing w:before="0" w:after="0"/>
               <w:jc w:val="start"/>
               <w:rPr>
@@ -396,6 +401,7 @@
             <w:pPr>
               <w:pStyle w:val="Normal"/>
               <w:widowControl/>
+              <w:suppressAutoHyphens w:val="true"/>
               <w:spacing w:before="0" w:after="0"/>
               <w:jc w:val="start"/>
               <w:rPr>
@@ -431,6 +437,7 @@
             <w:pPr>
               <w:pStyle w:val="Normal"/>
               <w:widowControl/>
+              <w:suppressAutoHyphens w:val="true"/>
               <w:spacing w:before="0" w:after="0"/>
               <w:jc w:val="start"/>
               <w:rPr>
@@ -458,7 +465,7 @@
         </w:tc>
         <w:tc>
           <w:tcPr>
-            <w:tcW w:w="2267" w:type="dxa"/>
+            <w:tcW w:w="2266" w:type="dxa"/>
             <w:tcBorders/>
             <w:shd w:color="auto" w:fill="D9D9D9" w:themeFill="background1" w:themeFillShade="d9" w:val="clear"/>
           </w:tcPr>
@@ -466,6 +473,7 @@
             <w:pPr>
               <w:pStyle w:val="Normal"/>
               <w:widowControl/>
+              <w:suppressAutoHyphens w:val="true"/>
               <w:spacing w:before="0" w:after="0"/>
               <w:jc w:val="start"/>
               <w:rPr>
@@ -493,7 +501,7 @@
         </w:tc>
         <w:tc>
           <w:tcPr>
-            <w:tcW w:w="1277" w:type="dxa"/>
+            <w:tcW w:w="1278" w:type="dxa"/>
             <w:tcBorders/>
             <w:shd w:color="auto" w:fill="D9D9D9" w:themeFill="background1" w:themeFillShade="d9" w:val="clear"/>
           </w:tcPr>
@@ -501,6 +509,7 @@
             <w:pPr>
               <w:pStyle w:val="Normal"/>
               <w:widowControl/>
+              <w:suppressAutoHyphens w:val="true"/>
               <w:spacing w:before="0" w:after="0"/>
               <w:jc w:val="start"/>
               <w:rPr>
@@ -539,6 +548,7 @@
             <w:pPr>
               <w:pStyle w:val="Normal"/>
               <w:widowControl/>
+              <w:suppressAutoHyphens w:val="true"/>
               <w:spacing w:before="0" w:after="0"/>
               <w:jc w:val="start"/>
               <w:rPr>
@@ -578,6 +588,7 @@
             <w:pPr>
               <w:pStyle w:val="Normal"/>
               <w:widowControl/>
+              <w:suppressAutoHyphens w:val="true"/>
               <w:spacing w:before="0" w:after="0"/>
               <w:jc w:val="start"/>
               <w:rPr>
@@ -617,6 +628,7 @@
             <w:pPr>
               <w:pStyle w:val="Normal"/>
               <w:widowControl/>
+              <w:suppressAutoHyphens w:val="true"/>
               <w:spacing w:before="0" w:after="0"/>
               <w:jc w:val="start"/>
               <w:rPr>
@@ -648,7 +660,7 @@
         </w:tc>
         <w:tc>
           <w:tcPr>
-            <w:tcW w:w="2267" w:type="dxa"/>
+            <w:tcW w:w="2266" w:type="dxa"/>
             <w:tcBorders/>
             <w:shd w:color="auto" w:fill="F2F2F2" w:themeFill="background1" w:themeFillShade="f2" w:val="clear"/>
           </w:tcPr>
@@ -656,6 +668,7 @@
             <w:pPr>
               <w:pStyle w:val="Normal"/>
               <w:widowControl/>
+              <w:suppressAutoHyphens w:val="true"/>
               <w:spacing w:before="0" w:after="0"/>
               <w:jc w:val="start"/>
               <w:rPr>
@@ -685,7 +698,7 @@
         </w:tc>
         <w:tc>
           <w:tcPr>
-            <w:tcW w:w="1277" w:type="dxa"/>
+            <w:tcW w:w="1278" w:type="dxa"/>
             <w:tcBorders/>
             <w:shd w:color="auto" w:fill="FFF2CC" w:themeFill="accent4" w:themeFillTint="33" w:val="clear"/>
           </w:tcPr>
@@ -693,6 +706,7 @@
             <w:pPr>
               <w:pStyle w:val="Normal"/>
               <w:widowControl/>
+              <w:suppressAutoHyphens w:val="true"/>
               <w:spacing w:before="0" w:after="0"/>
               <w:jc w:val="start"/>
               <w:rPr>
@@ -835,8 +849,8 @@
         <w:gridCol w:w="2266"/>
         <w:gridCol w:w="2267"/>
         <w:gridCol w:w="2266"/>
-        <w:gridCol w:w="2267"/>
-        <w:gridCol w:w="1277"/>
+        <w:gridCol w:w="2266"/>
+        <w:gridCol w:w="1278"/>
       </w:tblGrid>
       <w:tr>
         <w:trPr/>
@@ -850,6 +864,7 @@
             <w:pPr>
               <w:pStyle w:val="Normal"/>
               <w:widowControl/>
+              <w:suppressAutoHyphens w:val="true"/>
               <w:spacing w:before="0" w:after="0"/>
               <w:jc w:val="start"/>
               <w:rPr>
@@ -885,6 +900,7 @@
             <w:pPr>
               <w:pStyle w:val="Normal"/>
               <w:widowControl/>
+              <w:suppressAutoHyphens w:val="true"/>
               <w:spacing w:before="0" w:after="0"/>
               <w:jc w:val="start"/>
               <w:rPr>
@@ -920,6 +936,7 @@
             <w:pPr>
               <w:pStyle w:val="Normal"/>
               <w:widowControl/>
+              <w:suppressAutoHyphens w:val="true"/>
               <w:spacing w:before="0" w:after="0"/>
               <w:jc w:val="start"/>
               <w:rPr>
@@ -947,7 +964,7 @@
         </w:tc>
         <w:tc>
           <w:tcPr>
-            <w:tcW w:w="2267" w:type="dxa"/>
+            <w:tcW w:w="2266" w:type="dxa"/>
             <w:tcBorders/>
             <w:shd w:color="auto" w:fill="D9D9D9" w:themeFill="background1" w:themeFillShade="d9" w:val="clear"/>
           </w:tcPr>
@@ -955,6 +972,7 @@
             <w:pPr>
               <w:pStyle w:val="Normal"/>
               <w:widowControl/>
+              <w:suppressAutoHyphens w:val="true"/>
               <w:spacing w:before="0" w:after="0"/>
               <w:jc w:val="start"/>
               <w:rPr>
@@ -982,7 +1000,7 @@
         </w:tc>
         <w:tc>
           <w:tcPr>
-            <w:tcW w:w="1277" w:type="dxa"/>
+            <w:tcW w:w="1278" w:type="dxa"/>
             <w:tcBorders/>
             <w:shd w:color="auto" w:fill="D9D9D9" w:themeFill="background1" w:themeFillShade="d9" w:val="clear"/>
           </w:tcPr>
@@ -990,6 +1008,7 @@
             <w:pPr>
               <w:pStyle w:val="Normal"/>
               <w:widowControl/>
+              <w:suppressAutoHyphens w:val="true"/>
               <w:spacing w:before="0" w:after="0"/>
               <w:jc w:val="start"/>
               <w:rPr>
@@ -1028,6 +1047,7 @@
             <w:pPr>
               <w:pStyle w:val="Normal"/>
               <w:widowControl/>
+              <w:suppressAutoHyphens w:val="true"/>
               <w:spacing w:before="0" w:after="0"/>
               <w:jc w:val="start"/>
               <w:rPr>
@@ -1063,6 +1083,7 @@
             <w:pPr>
               <w:pStyle w:val="Normal"/>
               <w:widowControl/>
+              <w:suppressAutoHyphens w:val="true"/>
               <w:spacing w:before="0" w:after="0"/>
               <w:jc w:val="start"/>
               <w:rPr>
@@ -1160,6 +1181,7 @@
             <w:pPr>
               <w:pStyle w:val="Normal"/>
               <w:widowControl/>
+              <w:suppressAutoHyphens w:val="true"/>
               <w:spacing w:before="0" w:after="0"/>
               <w:jc w:val="start"/>
               <w:rPr>
@@ -1187,7 +1209,7 @@
         </w:tc>
         <w:tc>
           <w:tcPr>
-            <w:tcW w:w="2267" w:type="dxa"/>
+            <w:tcW w:w="2266" w:type="dxa"/>
             <w:tcBorders/>
             <w:shd w:color="auto" w:fill="F2F2F2" w:themeFill="background1" w:themeFillShade="f2" w:val="clear"/>
           </w:tcPr>
@@ -1195,6 +1217,7 @@
             <w:pPr>
               <w:pStyle w:val="Normal"/>
               <w:widowControl/>
+              <w:suppressAutoHyphens w:val="true"/>
               <w:spacing w:before="0" w:after="0"/>
               <w:jc w:val="start"/>
               <w:rPr>
@@ -1247,7 +1270,7 @@
         </w:tc>
         <w:tc>
           <w:tcPr>
-            <w:tcW w:w="1277" w:type="dxa"/>
+            <w:tcW w:w="1278" w:type="dxa"/>
             <w:tcBorders/>
             <w:shd w:color="auto" w:fill="FFF2CC" w:themeFill="accent4" w:themeFillTint="33" w:val="clear"/>
           </w:tcPr>
@@ -1255,6 +1278,7 @@
             <w:pPr>
               <w:pStyle w:val="Normal"/>
               <w:widowControl/>
+              <w:suppressAutoHyphens w:val="true"/>
               <w:spacing w:before="0" w:after="0"/>
               <w:jc w:val="start"/>
               <w:rPr>
@@ -1387,8 +1411,8 @@
         <w:gridCol w:w="2266"/>
         <w:gridCol w:w="2267"/>
         <w:gridCol w:w="2266"/>
-        <w:gridCol w:w="2267"/>
-        <w:gridCol w:w="1277"/>
+        <w:gridCol w:w="2266"/>
+        <w:gridCol w:w="1278"/>
       </w:tblGrid>
       <w:tr>
         <w:trPr/>
@@ -1402,6 +1426,7 @@
             <w:pPr>
               <w:pStyle w:val="Normal"/>
               <w:widowControl/>
+              <w:suppressAutoHyphens w:val="true"/>
               <w:spacing w:before="0" w:after="0"/>
               <w:jc w:val="start"/>
               <w:rPr>
@@ -1437,6 +1462,7 @@
             <w:pPr>
               <w:pStyle w:val="Normal"/>
               <w:widowControl/>
+              <w:suppressAutoHyphens w:val="true"/>
               <w:spacing w:before="0" w:after="0"/>
               <w:jc w:val="start"/>
               <w:rPr>
@@ -1472,6 +1498,7 @@
             <w:pPr>
               <w:pStyle w:val="Normal"/>
               <w:widowControl/>
+              <w:suppressAutoHyphens w:val="true"/>
               <w:spacing w:before="0" w:after="0"/>
               <w:jc w:val="start"/>
               <w:rPr>
@@ -1499,7 +1526,7 @@
         </w:tc>
         <w:tc>
           <w:tcPr>
-            <w:tcW w:w="2267" w:type="dxa"/>
+            <w:tcW w:w="2266" w:type="dxa"/>
             <w:tcBorders/>
             <w:shd w:color="auto" w:fill="D9D9D9" w:themeFill="background1" w:themeFillShade="d9" w:val="clear"/>
           </w:tcPr>
@@ -1507,6 +1534,7 @@
             <w:pPr>
               <w:pStyle w:val="Normal"/>
               <w:widowControl/>
+              <w:suppressAutoHyphens w:val="true"/>
               <w:spacing w:before="0" w:after="0"/>
               <w:jc w:val="start"/>
               <w:rPr>
@@ -1534,7 +1562,7 @@
         </w:tc>
         <w:tc>
           <w:tcPr>
-            <w:tcW w:w="1277" w:type="dxa"/>
+            <w:tcW w:w="1278" w:type="dxa"/>
             <w:tcBorders/>
             <w:shd w:color="auto" w:fill="D9D9D9" w:themeFill="background1" w:themeFillShade="d9" w:val="clear"/>
           </w:tcPr>
@@ -1542,6 +1570,7 @@
             <w:pPr>
               <w:pStyle w:val="Normal"/>
               <w:widowControl/>
+              <w:suppressAutoHyphens w:val="true"/>
               <w:spacing w:before="0" w:after="0"/>
               <w:jc w:val="start"/>
               <w:rPr>
@@ -1580,6 +1609,7 @@
             <w:pPr>
               <w:pStyle w:val="Normal"/>
               <w:widowControl/>
+              <w:suppressAutoHyphens w:val="true"/>
               <w:spacing w:before="0" w:after="0"/>
               <w:jc w:val="start"/>
               <w:rPr>
@@ -1615,6 +1645,7 @@
             <w:pPr>
               <w:pStyle w:val="Normal"/>
               <w:widowControl/>
+              <w:suppressAutoHyphens w:val="true"/>
               <w:spacing w:before="0" w:after="0"/>
               <w:jc w:val="start"/>
               <w:rPr>
@@ -1650,6 +1681,7 @@
             <w:pPr>
               <w:pStyle w:val="Normal"/>
               <w:widowControl/>
+              <w:suppressAutoHyphens w:val="true"/>
               <w:spacing w:before="0" w:after="0"/>
               <w:jc w:val="start"/>
               <w:rPr>
@@ -1677,7 +1709,7 @@
         </w:tc>
         <w:tc>
           <w:tcPr>
-            <w:tcW w:w="2267" w:type="dxa"/>
+            <w:tcW w:w="2266" w:type="dxa"/>
             <w:tcBorders/>
             <w:shd w:color="auto" w:fill="F2F2F2" w:themeFill="background1" w:themeFillShade="f2" w:val="clear"/>
           </w:tcPr>
@@ -1685,6 +1717,7 @@
             <w:pPr>
               <w:pStyle w:val="Normal"/>
               <w:widowControl/>
+              <w:suppressAutoHyphens w:val="true"/>
               <w:spacing w:before="0" w:after="0"/>
               <w:jc w:val="start"/>
               <w:rPr>
@@ -1737,7 +1770,7 @@
         </w:tc>
         <w:tc>
           <w:tcPr>
-            <w:tcW w:w="1277" w:type="dxa"/>
+            <w:tcW w:w="1278" w:type="dxa"/>
             <w:tcBorders/>
             <w:shd w:color="auto" w:fill="FFF2CC" w:themeFill="accent4" w:themeFillTint="33" w:val="clear"/>
           </w:tcPr>
@@ -1745,6 +1778,7 @@
             <w:pPr>
               <w:pStyle w:val="Normal"/>
               <w:widowControl/>
+              <w:suppressAutoHyphens w:val="true"/>
               <w:spacing w:before="0" w:after="0"/>
               <w:jc w:val="start"/>
               <w:rPr>
@@ -1783,6 +1817,7 @@
             <w:pPr>
               <w:pStyle w:val="Normal"/>
               <w:widowControl/>
+              <w:suppressAutoHyphens w:val="true"/>
               <w:spacing w:before="0" w:after="0"/>
               <w:jc w:val="start"/>
               <w:rPr>
@@ -1818,6 +1853,7 @@
             <w:pPr>
               <w:pStyle w:val="Normal"/>
               <w:widowControl/>
+              <w:suppressAutoHyphens w:val="true"/>
               <w:spacing w:before="0" w:after="0"/>
               <w:jc w:val="start"/>
               <w:rPr>
@@ -1853,6 +1889,7 @@
             <w:pPr>
               <w:pStyle w:val="Normal"/>
               <w:widowControl/>
+              <w:suppressAutoHyphens w:val="true"/>
               <w:spacing w:before="0" w:after="0"/>
               <w:jc w:val="start"/>
               <w:rPr>
@@ -1880,7 +1917,7 @@
         </w:tc>
         <w:tc>
           <w:tcPr>
-            <w:tcW w:w="2267" w:type="dxa"/>
+            <w:tcW w:w="2266" w:type="dxa"/>
             <w:tcBorders/>
             <w:shd w:color="auto" w:fill="F2F2F2" w:themeFill="background1" w:themeFillShade="f2" w:val="clear"/>
           </w:tcPr>
@@ -1888,6 +1925,7 @@
             <w:pPr>
               <w:pStyle w:val="Normal"/>
               <w:widowControl/>
+              <w:suppressAutoHyphens w:val="true"/>
               <w:spacing w:before="0" w:after="0"/>
               <w:jc w:val="start"/>
               <w:rPr>
@@ -1915,7 +1953,7 @@
         </w:tc>
         <w:tc>
           <w:tcPr>
-            <w:tcW w:w="1277" w:type="dxa"/>
+            <w:tcW w:w="1278" w:type="dxa"/>
             <w:tcBorders/>
             <w:shd w:color="auto" w:fill="FFF2CC" w:themeFill="accent4" w:themeFillTint="33" w:val="clear"/>
           </w:tcPr>
@@ -1923,6 +1961,7 @@
             <w:pPr>
               <w:pStyle w:val="Normal"/>
               <w:widowControl/>
+              <w:suppressAutoHyphens w:val="true"/>
               <w:spacing w:before="0" w:after="0"/>
               <w:jc w:val="start"/>
               <w:rPr>
@@ -1961,6 +2000,7 @@
             <w:pPr>
               <w:pStyle w:val="Normal"/>
               <w:widowControl/>
+              <w:suppressAutoHyphens w:val="true"/>
               <w:spacing w:before="0" w:after="0"/>
               <w:jc w:val="start"/>
               <w:rPr>
@@ -1996,6 +2036,7 @@
             <w:pPr>
               <w:pStyle w:val="Normal"/>
               <w:widowControl/>
+              <w:suppressAutoHyphens w:val="true"/>
               <w:spacing w:before="0" w:after="0"/>
               <w:jc w:val="start"/>
               <w:rPr>
@@ -2031,6 +2072,7 @@
             <w:pPr>
               <w:pStyle w:val="Normal"/>
               <w:widowControl/>
+              <w:suppressAutoHyphens w:val="true"/>
               <w:spacing w:before="0" w:after="0"/>
               <w:jc w:val="start"/>
               <w:rPr>
@@ -2059,7 +2101,7 @@
         </w:tc>
         <w:tc>
           <w:tcPr>
-            <w:tcW w:w="2267" w:type="dxa"/>
+            <w:tcW w:w="2266" w:type="dxa"/>
             <w:tcBorders/>
             <w:shd w:color="auto" w:fill="F2F2F2" w:themeFill="background1" w:themeFillShade="f2" w:val="clear"/>
           </w:tcPr>
@@ -2067,6 +2109,7 @@
             <w:pPr>
               <w:pStyle w:val="Normal"/>
               <w:widowControl/>
+              <w:suppressAutoHyphens w:val="true"/>
               <w:spacing w:before="0" w:after="0"/>
               <w:jc w:val="start"/>
               <w:rPr>
@@ -2094,7 +2137,7 @@
         </w:tc>
         <w:tc>
           <w:tcPr>
-            <w:tcW w:w="1277" w:type="dxa"/>
+            <w:tcW w:w="1278" w:type="dxa"/>
             <w:tcBorders/>
             <w:shd w:color="auto" w:fill="FFF2CC" w:themeFill="accent4" w:themeFillTint="33" w:val="clear"/>
           </w:tcPr>
@@ -2102,6 +2145,7 @@
             <w:pPr>
               <w:pStyle w:val="Normal"/>
               <w:widowControl/>
+              <w:suppressAutoHyphens w:val="true"/>
               <w:spacing w:before="0" w:after="0"/>
               <w:jc w:val="start"/>
               <w:rPr>
@@ -2234,6 +2278,7 @@
             <w:pPr>
               <w:pStyle w:val="Normal"/>
               <w:widowControl/>
+              <w:suppressAutoHyphens w:val="true"/>
               <w:spacing w:before="0" w:after="0"/>
               <w:jc w:val="start"/>
               <w:rPr>
@@ -2269,6 +2314,7 @@
             <w:pPr>
               <w:pStyle w:val="Normal"/>
               <w:widowControl/>
+              <w:suppressAutoHyphens w:val="true"/>
               <w:spacing w:before="0" w:after="0"/>
               <w:jc w:val="start"/>
               <w:rPr>
@@ -2304,6 +2350,7 @@
             <w:pPr>
               <w:pStyle w:val="Normal"/>
               <w:widowControl/>
+              <w:suppressAutoHyphens w:val="true"/>
               <w:spacing w:before="0" w:after="0"/>
               <w:jc w:val="start"/>
               <w:rPr>
@@ -2332,6 +2379,7 @@
             <w:pPr>
               <w:pStyle w:val="Normal"/>
               <w:widowControl/>
+              <w:suppressAutoHyphens w:val="true"/>
               <w:spacing w:before="0" w:after="0"/>
               <w:jc w:val="start"/>
               <w:rPr>
@@ -2370,6 +2418,7 @@
             <w:pPr>
               <w:pStyle w:val="Normal"/>
               <w:widowControl/>
+              <w:suppressAutoHyphens w:val="true"/>
               <w:spacing w:before="0" w:after="0"/>
               <w:jc w:val="start"/>
               <w:rPr>
@@ -2401,6 +2450,7 @@
             <w:pPr>
               <w:pStyle w:val="Normal"/>
               <w:widowControl/>
+              <w:suppressAutoHyphens w:val="true"/>
               <w:spacing w:before="0" w:after="0"/>
               <w:jc w:val="start"/>
               <w:rPr>
@@ -2432,6 +2482,7 @@
             <w:pPr>
               <w:pStyle w:val="Normal"/>
               <w:widowControl/>
+              <w:suppressAutoHyphens w:val="true"/>
               <w:spacing w:before="0" w:after="0"/>
               <w:jc w:val="start"/>
               <w:rPr>
@@ -2474,6 +2525,7 @@
             <w:pPr>
               <w:pStyle w:val="Normal"/>
               <w:widowControl/>
+              <w:suppressAutoHyphens w:val="true"/>
               <w:spacing w:before="0" w:after="0"/>
               <w:jc w:val="start"/>
               <w:rPr>
@@ -2505,6 +2557,7 @@
             <w:pPr>
               <w:pStyle w:val="Normal"/>
               <w:widowControl/>
+              <w:suppressAutoHyphens w:val="true"/>
               <w:spacing w:before="0" w:after="0"/>
               <w:jc w:val="start"/>
               <w:rPr>
@@ -2536,6 +2589,7 @@
             <w:pPr>
               <w:pStyle w:val="Normal"/>
               <w:widowControl/>
+              <w:suppressAutoHyphens w:val="true"/>
               <w:spacing w:before="0" w:after="0"/>
               <w:jc w:val="start"/>
               <w:rPr>
@@ -2578,6 +2632,7 @@
             <w:pPr>
               <w:pStyle w:val="Normal"/>
               <w:widowControl/>
+              <w:suppressAutoHyphens w:val="true"/>
               <w:spacing w:before="0" w:after="0"/>
               <w:jc w:val="start"/>
               <w:rPr>
@@ -2609,6 +2664,7 @@
             <w:pPr>
               <w:pStyle w:val="Normal"/>
               <w:widowControl/>
+              <w:suppressAutoHyphens w:val="true"/>
               <w:spacing w:before="0" w:after="0"/>
               <w:jc w:val="start"/>
               <w:rPr>
@@ -2635,8 +2691,9 @@
               <w:widowControl/>
               <w:numPr>
                 <w:ilvl w:val="0"/>
-                <w:numId w:val="3"/>
+                <w:numId w:val="2"/>
               </w:numPr>
+              <w:suppressAutoHyphens w:val="true"/>
               <w:spacing w:before="0" w:after="0"/>
               <w:contextualSpacing/>
               <w:jc w:val="start"/>
@@ -2664,8 +2721,9 @@
               <w:widowControl/>
               <w:numPr>
                 <w:ilvl w:val="0"/>
-                <w:numId w:val="3"/>
+                <w:numId w:val="2"/>
               </w:numPr>
+              <w:suppressAutoHyphens w:val="true"/>
               <w:spacing w:before="0" w:after="0"/>
               <w:contextualSpacing/>
               <w:jc w:val="start"/>
@@ -2698,6 +2756,7 @@
             <w:pPr>
               <w:pStyle w:val="Normal"/>
               <w:widowControl/>
+              <w:suppressAutoHyphens w:val="true"/>
               <w:spacing w:before="0" w:after="0"/>
               <w:jc w:val="start"/>
               <w:rPr>
@@ -2740,6 +2799,7 @@
             <w:pPr>
               <w:pStyle w:val="Normal"/>
               <w:widowControl/>
+              <w:suppressAutoHyphens w:val="true"/>
               <w:spacing w:before="0" w:after="0"/>
               <w:jc w:val="start"/>
               <w:rPr>
@@ -2764,22 +2824,22 @@
             <w:pPr>
               <w:pStyle w:val="Normal"/>
               <w:widowControl/>
-              <w:spacing w:before="0" w:after="0"/>
-              <w:jc w:val="start"/>
-              <w:rPr>
-                <w:rFonts w:ascii="Open Sans" w:hAnsi="Open Sans" w:cs="Open Sans"/>
-                <w:sz w:val="18"/>
-                <w:szCs w:val="18"/>
-                <w:lang w:val="en-US"/>
-              </w:rPr>
-            </w:pPr>
-            <w:r>
-              <w:rPr>
-                <w:rFonts w:eastAsia="Calibri" w:cs="Open Sans" w:ascii="Open Sans" w:hAnsi="Open Sans"/>
-                <w:kern w:val="0"/>
-                <w:sz w:val="18"/>
-                <w:szCs w:val="18"/>
-                <w:lang w:val="en-US" w:eastAsia="en-US" w:bidi="ar-SA"/>
+              <w:suppressAutoHyphens w:val="true"/>
+              <w:spacing w:before="0" w:after="0"/>
+              <w:jc w:val="start"/>
+              <w:rPr>
+                <w:rFonts w:ascii="Open Sans" w:hAnsi="Open Sans" w:cs="Open Sans"/>
+                <w:sz w:val="18"/>
+                <w:szCs w:val="18"/>
+                <w:lang w:val="en-US"/>
+              </w:rPr>
+            </w:pPr>
+            <w:r>
+              <w:rPr>
+                <w:rFonts w:cs="Open Sans" w:ascii="Open Sans" w:hAnsi="Open Sans"/>
+                <w:sz w:val="18"/>
+                <w:szCs w:val="18"/>
+                <w:lang w:val="en-US"/>
               </w:rPr>
             </w:r>
           </w:p>
@@ -2794,22 +2854,22 @@
             <w:pPr>
               <w:pStyle w:val="Normal"/>
               <w:widowControl/>
-              <w:spacing w:before="0" w:after="0"/>
-              <w:jc w:val="start"/>
-              <w:rPr>
-                <w:rFonts w:ascii="Open Sans" w:hAnsi="Open Sans" w:cs="Open Sans"/>
-                <w:sz w:val="18"/>
-                <w:szCs w:val="18"/>
-                <w:lang w:val="en-US"/>
-              </w:rPr>
-            </w:pPr>
-            <w:r>
-              <w:rPr>
-                <w:rFonts w:eastAsia="Calibri" w:cs="Open Sans" w:ascii="Open Sans" w:hAnsi="Open Sans"/>
-                <w:kern w:val="0"/>
-                <w:sz w:val="18"/>
-                <w:szCs w:val="18"/>
-                <w:lang w:val="en-US" w:eastAsia="en-US" w:bidi="ar-SA"/>
+              <w:suppressAutoHyphens w:val="true"/>
+              <w:spacing w:before="0" w:after="0"/>
+              <w:jc w:val="start"/>
+              <w:rPr>
+                <w:rFonts w:ascii="Open Sans" w:hAnsi="Open Sans" w:cs="Open Sans"/>
+                <w:sz w:val="18"/>
+                <w:szCs w:val="18"/>
+                <w:lang w:val="en-US"/>
+              </w:rPr>
+            </w:pPr>
+            <w:r>
+              <w:rPr>
+                <w:rFonts w:cs="Open Sans" w:ascii="Open Sans" w:hAnsi="Open Sans"/>
+                <w:sz w:val="18"/>
+                <w:szCs w:val="18"/>
+                <w:lang w:val="en-US"/>
               </w:rPr>
             </w:r>
           </w:p>
@@ -2824,6 +2884,7 @@
             <w:pPr>
               <w:pStyle w:val="Normal"/>
               <w:widowControl/>
+              <w:suppressAutoHyphens w:val="true"/>
               <w:spacing w:before="0" w:after="0"/>
               <w:jc w:val="start"/>
               <w:rPr>
@@ -2839,15 +2900,14 @@
             </w:pPr>
             <w:r>
               <w:rPr>
-                <w:rFonts w:eastAsia="Calibri" w:cs="Open Sans" w:ascii="Open Sans" w:hAnsi="Open Sans"/>
-                <w:b/>
-                <w:bCs/>
-                <w:i/>
-                <w:iCs/>
-                <w:kern w:val="0"/>
+                <w:rFonts w:cs="Open Sans" w:ascii="Open Sans" w:hAnsi="Open Sans"/>
+                <w:b/>
+                <w:bCs/>
+                <w:i/>
+                <w:iCs/>
                 <w:sz w:val="20"/>
                 <w:szCs w:val="20"/>
-                <w:lang w:val="en-US" w:eastAsia="en-US" w:bidi="ar-SA"/>
+                <w:lang w:val="en-US"/>
               </w:rPr>
             </w:r>
           </w:p>
@@ -2981,6 +3041,7 @@
               <w:pStyle w:val="Normal"/>
               <w:widowControl/>
               <w:shd w:val="clear" w:color="auto" w:fill="FFF2CC" w:themeFill="accent4" w:themeFillTint="33"/>
+              <w:suppressAutoHyphens w:val="true"/>
               <w:spacing w:before="0" w:after="0"/>
               <w:jc w:val="start"/>
               <w:rPr>
@@ -3010,6 +3071,7 @@
               <w:pStyle w:val="Normal"/>
               <w:widowControl/>
               <w:shd w:val="clear" w:color="auto" w:fill="FFF2CC" w:themeFill="accent4" w:themeFillTint="33"/>
+              <w:suppressAutoHyphens w:val="true"/>
               <w:spacing w:before="0" w:after="0"/>
               <w:jc w:val="start"/>
               <w:rPr>
@@ -3021,11 +3083,10 @@
             </w:pPr>
             <w:r>
               <w:rPr>
-                <w:rFonts w:eastAsia="Calibri" w:cs="Open Sans" w:ascii="Open Sans" w:hAnsi="Open Sans"/>
-                <w:kern w:val="0"/>
+                <w:rFonts w:cs="Open Sans" w:ascii="Open Sans" w:hAnsi="Open Sans"/>
                 <w:sz w:val="22"/>
                 <w:szCs w:val="22"/>
-                <w:lang w:val="en-US" w:eastAsia="en-US" w:bidi="ar-SA"/>
+                <w:lang w:val="en-US"/>
               </w:rPr>
             </w:r>
           </w:p>
@@ -3034,6 +3095,7 @@
               <w:pStyle w:val="Normal"/>
               <w:widowControl/>
               <w:shd w:val="clear" w:color="auto" w:fill="FFF2CC" w:themeFill="accent4" w:themeFillTint="33"/>
+              <w:suppressAutoHyphens w:val="true"/>
               <w:spacing w:before="0" w:after="0"/>
               <w:jc w:val="start"/>
               <w:rPr>
@@ -3045,11 +3107,10 @@
             </w:pPr>
             <w:r>
               <w:rPr>
-                <w:rFonts w:eastAsia="Calibri" w:cs="Open Sans" w:ascii="Open Sans" w:hAnsi="Open Sans"/>
-                <w:kern w:val="0"/>
+                <w:rFonts w:cs="Open Sans" w:ascii="Open Sans" w:hAnsi="Open Sans"/>
                 <w:sz w:val="22"/>
                 <w:szCs w:val="22"/>
-                <w:lang w:val="en-US" w:eastAsia="en-US" w:bidi="ar-SA"/>
+                <w:lang w:val="en-US"/>
               </w:rPr>
             </w:r>
           </w:p>
@@ -3058,6 +3119,7 @@
               <w:pStyle w:val="Normal"/>
               <w:widowControl/>
               <w:shd w:val="clear" w:color="auto" w:fill="FFF2CC" w:themeFill="accent4" w:themeFillTint="33"/>
+              <w:suppressAutoHyphens w:val="true"/>
               <w:spacing w:before="0" w:after="0"/>
               <w:jc w:val="start"/>
               <w:rPr>
@@ -3069,11 +3131,10 @@
             </w:pPr>
             <w:r>
               <w:rPr>
-                <w:rFonts w:eastAsia="Calibri" w:cs="Open Sans" w:ascii="Open Sans" w:hAnsi="Open Sans"/>
-                <w:kern w:val="0"/>
+                <w:rFonts w:cs="Open Sans" w:ascii="Open Sans" w:hAnsi="Open Sans"/>
                 <w:sz w:val="22"/>
                 <w:szCs w:val="22"/>
-                <w:lang w:val="en-US" w:eastAsia="en-US" w:bidi="ar-SA"/>
+                <w:lang w:val="en-US"/>
               </w:rPr>
             </w:r>
           </w:p>
@@ -3082,6 +3143,7 @@
               <w:pStyle w:val="Normal"/>
               <w:widowControl/>
               <w:shd w:val="clear" w:color="auto" w:fill="FFF2CC" w:themeFill="accent4" w:themeFillTint="33"/>
+              <w:suppressAutoHyphens w:val="true"/>
               <w:spacing w:before="0" w:after="0"/>
               <w:jc w:val="start"/>
               <w:rPr>
@@ -3093,11 +3155,10 @@
             </w:pPr>
             <w:r>
               <w:rPr>
-                <w:rFonts w:eastAsia="Calibri" w:cs="Open Sans" w:ascii="Open Sans" w:hAnsi="Open Sans"/>
-                <w:kern w:val="0"/>
+                <w:rFonts w:cs="Open Sans" w:ascii="Open Sans" w:hAnsi="Open Sans"/>
                 <w:sz w:val="22"/>
                 <w:szCs w:val="22"/>
-                <w:lang w:val="en-US" w:eastAsia="en-US" w:bidi="ar-SA"/>
+                <w:lang w:val="en-US"/>
               </w:rPr>
             </w:r>
           </w:p>
@@ -3106,6 +3167,7 @@
               <w:pStyle w:val="Normal"/>
               <w:widowControl/>
               <w:shd w:val="clear" w:color="auto" w:fill="FFF2CC" w:themeFill="accent4" w:themeFillTint="33"/>
+              <w:suppressAutoHyphens w:val="true"/>
               <w:spacing w:before="0" w:after="0"/>
               <w:jc w:val="start"/>
               <w:rPr>
@@ -3117,18 +3179,18 @@
             </w:pPr>
             <w:r>
               <w:rPr>
-                <w:rFonts w:eastAsia="Calibri" w:cs="Open Sans" w:ascii="Open Sans" w:hAnsi="Open Sans"/>
-                <w:kern w:val="0"/>
+                <w:rFonts w:cs="Open Sans" w:ascii="Open Sans" w:hAnsi="Open Sans"/>
                 <w:sz w:val="22"/>
                 <w:szCs w:val="22"/>
-                <w:lang w:val="en-US" w:eastAsia="en-US" w:bidi="ar-SA"/>
-              </w:rPr>
-            </w:r>
-          </w:p>
-          <w:p>
-            <w:pPr>
-              <w:pStyle w:val="Normal"/>
-              <w:widowControl/>
+                <w:lang w:val="en-US"/>
+              </w:rPr>
+            </w:r>
+          </w:p>
+          <w:p>
+            <w:pPr>
+              <w:pStyle w:val="Normal"/>
+              <w:widowControl/>
+              <w:suppressAutoHyphens w:val="true"/>
               <w:spacing w:before="0" w:after="0"/>
               <w:jc w:val="start"/>
               <w:rPr>
@@ -3142,13 +3204,12 @@
             </w:pPr>
             <w:r>
               <w:rPr>
-                <w:rFonts w:eastAsia="Calibri" w:cs="Open Sans" w:ascii="Open Sans" w:hAnsi="Open Sans"/>
-                <w:i/>
-                <w:iCs/>
-                <w:kern w:val="0"/>
+                <w:rFonts w:cs="Open Sans" w:ascii="Open Sans" w:hAnsi="Open Sans"/>
+                <w:i/>
+                <w:iCs/>
                 <w:sz w:val="22"/>
                 <w:szCs w:val="22"/>
-                <w:lang w:val="en-US" w:eastAsia="en-US" w:bidi="ar-SA"/>
+                <w:lang w:val="en-US"/>
               </w:rPr>
             </w:r>
           </w:p>
@@ -3367,7 +3428,7 @@
         <w:pStyle w:val="ListParagraph"/>
         <w:numPr>
           <w:ilvl w:val="0"/>
-          <w:numId w:val="2"/>
+          <w:numId w:val="1"/>
         </w:numPr>
         <w:rPr>
           <w:rFonts w:ascii="Open Sans" w:hAnsi="Open Sans" w:cs="Open Sans"/>
@@ -3441,7 +3502,7 @@
         <w:pStyle w:val="ListParagraph"/>
         <w:numPr>
           <w:ilvl w:val="0"/>
-          <w:numId w:val="3"/>
+          <w:numId w:val="2"/>
         </w:numPr>
         <w:rPr>
           <w:rFonts w:ascii="Open Sans" w:hAnsi="Open Sans" w:cs="Open Sans"/>
@@ -3465,7 +3526,7 @@
         <w:pStyle w:val="ListParagraph"/>
         <w:numPr>
           <w:ilvl w:val="0"/>
-          <w:numId w:val="3"/>
+          <w:numId w:val="2"/>
         </w:numPr>
         <w:rPr>
           <w:rFonts w:ascii="Open Sans" w:hAnsi="Open Sans" w:cs="Open Sans"/>
@@ -3542,8 +3603,8 @@
         <w:gridCol w:w="2266"/>
         <w:gridCol w:w="2267"/>
         <w:gridCol w:w="2266"/>
-        <w:gridCol w:w="2267"/>
-        <w:gridCol w:w="1277"/>
+        <w:gridCol w:w="2266"/>
+        <w:gridCol w:w="1278"/>
       </w:tblGrid>
       <w:tr>
         <w:trPr/>
@@ -3557,6 +3618,7 @@
             <w:pPr>
               <w:pStyle w:val="Normal"/>
               <w:widowControl/>
+              <w:suppressAutoHyphens w:val="true"/>
               <w:spacing w:before="0" w:after="0"/>
               <w:jc w:val="start"/>
               <w:rPr>
@@ -3592,6 +3654,7 @@
             <w:pPr>
               <w:pStyle w:val="Normal"/>
               <w:widowControl/>
+              <w:suppressAutoHyphens w:val="true"/>
               <w:spacing w:before="0" w:after="0"/>
               <w:jc w:val="start"/>
               <w:rPr>
@@ -3627,6 +3690,7 @@
             <w:pPr>
               <w:pStyle w:val="Normal"/>
               <w:widowControl/>
+              <w:suppressAutoHyphens w:val="true"/>
               <w:spacing w:before="0" w:after="0"/>
               <w:jc w:val="start"/>
               <w:rPr>
@@ -3654,7 +3718,7 @@
         </w:tc>
         <w:tc>
           <w:tcPr>
-            <w:tcW w:w="2267" w:type="dxa"/>
+            <w:tcW w:w="2266" w:type="dxa"/>
             <w:tcBorders/>
             <w:shd w:color="auto" w:fill="D9D9D9" w:themeFill="background1" w:themeFillShade="d9" w:val="clear"/>
           </w:tcPr>
@@ -3662,6 +3726,7 @@
             <w:pPr>
               <w:pStyle w:val="Normal"/>
               <w:widowControl/>
+              <w:suppressAutoHyphens w:val="true"/>
               <w:spacing w:before="0" w:after="0"/>
               <w:jc w:val="start"/>
               <w:rPr>
@@ -3689,7 +3754,7 @@
         </w:tc>
         <w:tc>
           <w:tcPr>
-            <w:tcW w:w="1277" w:type="dxa"/>
+            <w:tcW w:w="1278" w:type="dxa"/>
             <w:tcBorders/>
             <w:shd w:color="auto" w:fill="D9D9D9" w:themeFill="background1" w:themeFillShade="d9" w:val="clear"/>
           </w:tcPr>
@@ -3697,6 +3762,7 @@
             <w:pPr>
               <w:pStyle w:val="Normal"/>
               <w:widowControl/>
+              <w:suppressAutoHyphens w:val="true"/>
               <w:spacing w:before="0" w:after="0"/>
               <w:jc w:val="start"/>
               <w:rPr>
@@ -3735,6 +3801,7 @@
             <w:pPr>
               <w:pStyle w:val="Normal"/>
               <w:widowControl/>
+              <w:suppressAutoHyphens w:val="true"/>
               <w:spacing w:before="0" w:after="0"/>
               <w:jc w:val="start"/>
               <w:rPr>
@@ -3770,6 +3837,7 @@
             <w:pPr>
               <w:pStyle w:val="Normal"/>
               <w:widowControl/>
+              <w:suppressAutoHyphens w:val="true"/>
               <w:spacing w:before="0" w:after="0"/>
               <w:jc w:val="start"/>
               <w:rPr>
@@ -3805,6 +3873,7 @@
             <w:pPr>
               <w:pStyle w:val="Normal"/>
               <w:widowControl/>
+              <w:suppressAutoHyphens w:val="true"/>
               <w:spacing w:before="0" w:after="0"/>
               <w:jc w:val="start"/>
               <w:rPr>
@@ -3832,7 +3901,7 @@
         </w:tc>
         <w:tc>
           <w:tcPr>
-            <w:tcW w:w="2267" w:type="dxa"/>
+            <w:tcW w:w="2266" w:type="dxa"/>
             <w:tcBorders/>
             <w:shd w:color="auto" w:fill="F2F2F2" w:themeFill="background1" w:themeFillShade="f2" w:val="clear"/>
           </w:tcPr>
@@ -3840,6 +3909,7 @@
             <w:pPr>
               <w:pStyle w:val="Normal"/>
               <w:widowControl/>
+              <w:suppressAutoHyphens w:val="true"/>
               <w:spacing w:before="0" w:after="0"/>
               <w:jc w:val="start"/>
               <w:rPr>
@@ -3867,7 +3937,7 @@
         </w:tc>
         <w:tc>
           <w:tcPr>
-            <w:tcW w:w="1277" w:type="dxa"/>
+            <w:tcW w:w="1278" w:type="dxa"/>
             <w:tcBorders/>
             <w:shd w:color="auto" w:fill="FFF2CC" w:themeFill="accent4" w:themeFillTint="33" w:val="clear"/>
           </w:tcPr>
@@ -3875,6 +3945,7 @@
             <w:pPr>
               <w:pStyle w:val="Normal"/>
               <w:widowControl/>
+              <w:suppressAutoHyphens w:val="true"/>
               <w:spacing w:before="0" w:after="0"/>
               <w:jc w:val="start"/>
               <w:rPr>
@@ -3913,6 +3984,7 @@
             <w:pPr>
               <w:pStyle w:val="Normal"/>
               <w:widowControl/>
+              <w:suppressAutoHyphens w:val="true"/>
               <w:spacing w:before="0" w:after="0"/>
               <w:jc w:val="start"/>
               <w:rPr>
@@ -3948,6 +4020,7 @@
             <w:pPr>
               <w:pStyle w:val="Normal"/>
               <w:widowControl/>
+              <w:suppressAutoHyphens w:val="true"/>
               <w:spacing w:before="0" w:after="0"/>
               <w:jc w:val="start"/>
               <w:rPr>
@@ -3984,6 +4057,7 @@
             <w:pPr>
               <w:pStyle w:val="Normal"/>
               <w:widowControl/>
+              <w:suppressAutoHyphens w:val="true"/>
               <w:spacing w:before="0" w:after="0"/>
               <w:jc w:val="start"/>
               <w:rPr>
@@ -4012,7 +4086,7 @@
         </w:tc>
         <w:tc>
           <w:tcPr>
-            <w:tcW w:w="2267" w:type="dxa"/>
+            <w:tcW w:w="2266" w:type="dxa"/>
             <w:tcBorders/>
             <w:shd w:color="auto" w:fill="F2F2F2" w:themeFill="background1" w:themeFillShade="f2" w:val="clear"/>
           </w:tcPr>
@@ -4020,6 +4094,7 @@
             <w:pPr>
               <w:pStyle w:val="Normal"/>
               <w:widowControl/>
+              <w:suppressAutoHyphens w:val="true"/>
               <w:spacing w:before="0" w:after="0"/>
               <w:jc w:val="start"/>
               <w:rPr>
@@ -4047,7 +4122,7 @@
         </w:tc>
         <w:tc>
           <w:tcPr>
-            <w:tcW w:w="1277" w:type="dxa"/>
+            <w:tcW w:w="1278" w:type="dxa"/>
             <w:tcBorders/>
             <w:shd w:color="auto" w:fill="FFF2CC" w:themeFill="accent4" w:themeFillTint="33" w:val="clear"/>
           </w:tcPr>
@@ -4055,6 +4130,7 @@
             <w:pPr>
               <w:pStyle w:val="Normal"/>
               <w:widowControl/>
+              <w:suppressAutoHyphens w:val="true"/>
               <w:spacing w:before="0" w:after="0"/>
               <w:jc w:val="start"/>
               <w:rPr>
@@ -4137,7 +4213,7 @@
         <w:pStyle w:val="ListParagraph"/>
         <w:numPr>
           <w:ilvl w:val="0"/>
-          <w:numId w:val="3"/>
+          <w:numId w:val="2"/>
         </w:numPr>
         <w:rPr>
           <w:rFonts w:ascii="Open Sans" w:hAnsi="Open Sans" w:cs="Open Sans"/>
@@ -4161,7 +4237,7 @@
         <w:pStyle w:val="ListParagraph"/>
         <w:numPr>
           <w:ilvl w:val="0"/>
-          <w:numId w:val="3"/>
+          <w:numId w:val="2"/>
         </w:numPr>
         <w:rPr>
           <w:rFonts w:ascii="Open Sans" w:hAnsi="Open Sans" w:cs="Open Sans"/>
@@ -4185,7 +4261,7 @@
         <w:pStyle w:val="ListParagraph"/>
         <w:numPr>
           <w:ilvl w:val="0"/>
-          <w:numId w:val="3"/>
+          <w:numId w:val="2"/>
         </w:numPr>
         <w:rPr>
           <w:rFonts w:ascii="Open Sans" w:hAnsi="Open Sans" w:cs="Open Sans"/>
@@ -4262,8 +4338,8 @@
         <w:gridCol w:w="2266"/>
         <w:gridCol w:w="2267"/>
         <w:gridCol w:w="2266"/>
-        <w:gridCol w:w="2267"/>
-        <w:gridCol w:w="1277"/>
+        <w:gridCol w:w="2266"/>
+        <w:gridCol w:w="1278"/>
       </w:tblGrid>
       <w:tr>
         <w:trPr/>
@@ -4277,6 +4353,7 @@
             <w:pPr>
               <w:pStyle w:val="Normal"/>
               <w:widowControl/>
+              <w:suppressAutoHyphens w:val="true"/>
               <w:spacing w:before="0" w:after="0"/>
               <w:jc w:val="start"/>
               <w:rPr>
@@ -4312,6 +4389,7 @@
             <w:pPr>
               <w:pStyle w:val="Normal"/>
               <w:widowControl/>
+              <w:suppressAutoHyphens w:val="true"/>
               <w:spacing w:before="0" w:after="0"/>
               <w:jc w:val="start"/>
               <w:rPr>
@@ -4347,6 +4425,7 @@
             <w:pPr>
               <w:pStyle w:val="Normal"/>
               <w:widowControl/>
+              <w:suppressAutoHyphens w:val="true"/>
               <w:spacing w:before="0" w:after="0"/>
               <w:jc w:val="start"/>
               <w:rPr>
@@ -4374,7 +4453,7 @@
         </w:tc>
         <w:tc>
           <w:tcPr>
-            <w:tcW w:w="2267" w:type="dxa"/>
+            <w:tcW w:w="2266" w:type="dxa"/>
             <w:tcBorders/>
             <w:shd w:color="auto" w:fill="D9D9D9" w:themeFill="background1" w:themeFillShade="d9" w:val="clear"/>
           </w:tcPr>
@@ -4382,6 +4461,7 @@
             <w:pPr>
               <w:pStyle w:val="Normal"/>
               <w:widowControl/>
+              <w:suppressAutoHyphens w:val="true"/>
               <w:spacing w:before="0" w:after="0"/>
               <w:jc w:val="start"/>
               <w:rPr>
@@ -4409,7 +4489,7 @@
         </w:tc>
         <w:tc>
           <w:tcPr>
-            <w:tcW w:w="1277" w:type="dxa"/>
+            <w:tcW w:w="1278" w:type="dxa"/>
             <w:tcBorders/>
             <w:shd w:color="auto" w:fill="D9D9D9" w:themeFill="background1" w:themeFillShade="d9" w:val="clear"/>
           </w:tcPr>
@@ -4417,6 +4497,7 @@
             <w:pPr>
               <w:pStyle w:val="Normal"/>
               <w:widowControl/>
+              <w:suppressAutoHyphens w:val="true"/>
               <w:spacing w:before="0" w:after="0"/>
               <w:jc w:val="start"/>
               <w:rPr>
@@ -4455,6 +4536,7 @@
             <w:pPr>
               <w:pStyle w:val="Normal"/>
               <w:widowControl/>
+              <w:suppressAutoHyphens w:val="true"/>
               <w:spacing w:before="0" w:after="0"/>
               <w:jc w:val="start"/>
               <w:rPr>
@@ -4490,6 +4572,7 @@
             <w:pPr>
               <w:pStyle w:val="Normal"/>
               <w:widowControl/>
+              <w:suppressAutoHyphens w:val="true"/>
               <w:spacing w:before="0" w:after="0"/>
               <w:jc w:val="start"/>
               <w:rPr>
@@ -4525,6 +4608,7 @@
             <w:pPr>
               <w:pStyle w:val="Normal"/>
               <w:widowControl/>
+              <w:suppressAutoHyphens w:val="true"/>
               <w:spacing w:before="0" w:after="0"/>
               <w:jc w:val="start"/>
               <w:rPr>
@@ -4552,7 +4636,7 @@
         </w:tc>
         <w:tc>
           <w:tcPr>
-            <w:tcW w:w="2267" w:type="dxa"/>
+            <w:tcW w:w="2266" w:type="dxa"/>
             <w:tcBorders/>
             <w:shd w:color="auto" w:fill="F2F2F2" w:themeFill="background1" w:themeFillShade="f2" w:val="clear"/>
           </w:tcPr>
@@ -4560,6 +4644,7 @@
             <w:pPr>
               <w:pStyle w:val="Normal"/>
               <w:widowControl/>
+              <w:suppressAutoHyphens w:val="true"/>
               <w:spacing w:before="0" w:after="0"/>
               <w:jc w:val="start"/>
               <w:rPr>
@@ -4587,7 +4672,7 @@
         </w:tc>
         <w:tc>
           <w:tcPr>
-            <w:tcW w:w="1277" w:type="dxa"/>
+            <w:tcW w:w="1278" w:type="dxa"/>
             <w:tcBorders/>
             <w:shd w:color="auto" w:fill="FFF2CC" w:themeFill="accent4" w:themeFillTint="33" w:val="clear"/>
           </w:tcPr>
@@ -4595,6 +4680,7 @@
             <w:pPr>
               <w:pStyle w:val="Normal"/>
               <w:widowControl/>
+              <w:suppressAutoHyphens w:val="true"/>
               <w:spacing w:before="0" w:after="0"/>
               <w:jc w:val="start"/>
               <w:rPr>
@@ -4633,6 +4719,7 @@
             <w:pPr>
               <w:pStyle w:val="Normal"/>
               <w:widowControl/>
+              <w:suppressAutoHyphens w:val="true"/>
               <w:spacing w:before="0" w:after="0"/>
               <w:jc w:val="start"/>
               <w:rPr>
@@ -4668,6 +4755,7 @@
             <w:pPr>
               <w:pStyle w:val="Normal"/>
               <w:widowControl/>
+              <w:suppressAutoHyphens w:val="true"/>
               <w:spacing w:before="0" w:after="0"/>
               <w:jc w:val="start"/>
               <w:rPr>
@@ -4703,6 +4791,7 @@
             <w:pPr>
               <w:pStyle w:val="Normal"/>
               <w:widowControl/>
+              <w:suppressAutoHyphens w:val="true"/>
               <w:spacing w:before="0" w:after="0"/>
               <w:jc w:val="start"/>
               <w:rPr>
@@ -4730,7 +4819,7 @@
         </w:tc>
         <w:tc>
           <w:tcPr>
-            <w:tcW w:w="2267" w:type="dxa"/>
+            <w:tcW w:w="2266" w:type="dxa"/>
             <w:tcBorders/>
             <w:shd w:color="auto" w:fill="F2F2F2" w:themeFill="background1" w:themeFillShade="f2" w:val="clear"/>
           </w:tcPr>
@@ -4738,6 +4827,7 @@
             <w:pPr>
               <w:pStyle w:val="Normal"/>
               <w:widowControl/>
+              <w:suppressAutoHyphens w:val="true"/>
               <w:spacing w:before="0" w:after="0"/>
               <w:jc w:val="start"/>
               <w:rPr>
@@ -4765,7 +4855,7 @@
         </w:tc>
         <w:tc>
           <w:tcPr>
-            <w:tcW w:w="1277" w:type="dxa"/>
+            <w:tcW w:w="1278" w:type="dxa"/>
             <w:tcBorders/>
             <w:shd w:color="auto" w:fill="FFF2CC" w:themeFill="accent4" w:themeFillTint="33" w:val="clear"/>
           </w:tcPr>
@@ -4773,6 +4863,7 @@
             <w:pPr>
               <w:pStyle w:val="Normal"/>
               <w:widowControl/>
+              <w:suppressAutoHyphens w:val="true"/>
               <w:spacing w:before="0" w:after="0"/>
               <w:jc w:val="start"/>
               <w:rPr>
@@ -4811,6 +4902,7 @@
             <w:pPr>
               <w:pStyle w:val="Normal"/>
               <w:widowControl/>
+              <w:suppressAutoHyphens w:val="true"/>
               <w:spacing w:before="0" w:after="0"/>
               <w:jc w:val="start"/>
               <w:rPr>
@@ -4846,6 +4938,7 @@
             <w:pPr>
               <w:pStyle w:val="Normal"/>
               <w:widowControl/>
+              <w:suppressAutoHyphens w:val="true"/>
               <w:spacing w:before="0" w:after="0"/>
               <w:jc w:val="start"/>
               <w:rPr>
@@ -4881,6 +4974,7 @@
             <w:pPr>
               <w:pStyle w:val="Normal"/>
               <w:widowControl/>
+              <w:suppressAutoHyphens w:val="true"/>
               <w:spacing w:before="0" w:after="0"/>
               <w:jc w:val="start"/>
               <w:rPr>
@@ -4908,7 +5002,7 @@
         </w:tc>
         <w:tc>
           <w:tcPr>
-            <w:tcW w:w="2267" w:type="dxa"/>
+            <w:tcW w:w="2266" w:type="dxa"/>
             <w:tcBorders/>
             <w:shd w:color="auto" w:fill="F2F2F2" w:themeFill="background1" w:themeFillShade="f2" w:val="clear"/>
           </w:tcPr>
@@ -4916,6 +5010,7 @@
             <w:pPr>
               <w:pStyle w:val="Normal"/>
               <w:widowControl/>
+              <w:suppressAutoHyphens w:val="true"/>
               <w:spacing w:before="0" w:after="0"/>
               <w:jc w:val="start"/>
               <w:rPr>
@@ -4943,7 +5038,7 @@
         </w:tc>
         <w:tc>
           <w:tcPr>
-            <w:tcW w:w="1277" w:type="dxa"/>
+            <w:tcW w:w="1278" w:type="dxa"/>
             <w:tcBorders/>
             <w:shd w:color="auto" w:fill="FFF2CC" w:themeFill="accent4" w:themeFillTint="33" w:val="clear"/>
           </w:tcPr>
@@ -4951,6 +5046,7 @@
             <w:pPr>
               <w:pStyle w:val="Normal"/>
               <w:widowControl/>
+              <w:suppressAutoHyphens w:val="true"/>
               <w:spacing w:before="0" w:after="0"/>
               <w:jc w:val="start"/>
               <w:rPr>
@@ -5089,8 +5185,8 @@
         <w:gridCol w:w="2266"/>
         <w:gridCol w:w="2267"/>
         <w:gridCol w:w="2266"/>
-        <w:gridCol w:w="2267"/>
-        <w:gridCol w:w="1277"/>
+        <w:gridCol w:w="2266"/>
+        <w:gridCol w:w="1278"/>
       </w:tblGrid>
       <w:tr>
         <w:trPr/>
@@ -5104,6 +5200,7 @@
             <w:pPr>
               <w:pStyle w:val="Normal"/>
               <w:widowControl/>
+              <w:suppressAutoHyphens w:val="true"/>
               <w:spacing w:before="0" w:after="0"/>
               <w:jc w:val="start"/>
               <w:rPr>
@@ -5139,6 +5236,7 @@
             <w:pPr>
               <w:pStyle w:val="Normal"/>
               <w:widowControl/>
+              <w:suppressAutoHyphens w:val="true"/>
               <w:spacing w:before="0" w:after="0"/>
               <w:jc w:val="start"/>
               <w:rPr>
@@ -5174,6 +5272,7 @@
             <w:pPr>
               <w:pStyle w:val="Normal"/>
               <w:widowControl/>
+              <w:suppressAutoHyphens w:val="true"/>
               <w:spacing w:before="0" w:after="0"/>
               <w:jc w:val="start"/>
               <w:rPr>
@@ -5201,7 +5300,7 @@
         </w:tc>
         <w:tc>
           <w:tcPr>
-            <w:tcW w:w="2267" w:type="dxa"/>
+            <w:tcW w:w="2266" w:type="dxa"/>
             <w:tcBorders/>
             <w:shd w:color="auto" w:fill="D9D9D9" w:themeFill="background1" w:themeFillShade="d9" w:val="clear"/>
           </w:tcPr>
@@ -5209,6 +5308,7 @@
             <w:pPr>
               <w:pStyle w:val="Normal"/>
               <w:widowControl/>
+              <w:suppressAutoHyphens w:val="true"/>
               <w:spacing w:before="0" w:after="0"/>
               <w:jc w:val="start"/>
               <w:rPr>
@@ -5236,7 +5336,7 @@
         </w:tc>
         <w:tc>
           <w:tcPr>
-            <w:tcW w:w="1277" w:type="dxa"/>
+            <w:tcW w:w="1278" w:type="dxa"/>
             <w:tcBorders/>
             <w:shd w:color="auto" w:fill="D9D9D9" w:themeFill="background1" w:themeFillShade="d9" w:val="clear"/>
           </w:tcPr>
@@ -5244,6 +5344,7 @@
             <w:pPr>
               <w:pStyle w:val="Normal"/>
               <w:widowControl/>
+              <w:suppressAutoHyphens w:val="true"/>
               <w:spacing w:before="0" w:after="0"/>
               <w:jc w:val="start"/>
               <w:rPr>
@@ -5282,6 +5383,7 @@
             <w:pPr>
               <w:pStyle w:val="Normal"/>
               <w:widowControl/>
+              <w:suppressAutoHyphens w:val="true"/>
               <w:spacing w:before="0" w:after="0"/>
               <w:jc w:val="start"/>
               <w:rPr>
@@ -5317,6 +5419,7 @@
             <w:pPr>
               <w:pStyle w:val="Normal"/>
               <w:widowControl/>
+              <w:suppressAutoHyphens w:val="true"/>
               <w:spacing w:before="0" w:after="0"/>
               <w:jc w:val="start"/>
               <w:rPr>
@@ -5352,6 +5455,7 @@
             <w:pPr>
               <w:pStyle w:val="Normal"/>
               <w:widowControl/>
+              <w:suppressAutoHyphens w:val="true"/>
               <w:spacing w:before="0" w:after="0"/>
               <w:jc w:val="start"/>
               <w:rPr>
@@ -5379,7 +5483,7 @@
         </w:tc>
         <w:tc>
           <w:tcPr>
-            <w:tcW w:w="2267" w:type="dxa"/>
+            <w:tcW w:w="2266" w:type="dxa"/>
             <w:tcBorders/>
             <w:shd w:color="auto" w:fill="F2F2F2" w:themeFill="background1" w:themeFillShade="f2" w:val="clear"/>
           </w:tcPr>
@@ -5387,6 +5491,7 @@
             <w:pPr>
               <w:pStyle w:val="Normal"/>
               <w:widowControl/>
+              <w:suppressAutoHyphens w:val="true"/>
               <w:spacing w:before="0" w:after="0"/>
               <w:jc w:val="start"/>
               <w:rPr>
@@ -5414,7 +5519,7 @@
         </w:tc>
         <w:tc>
           <w:tcPr>
-            <w:tcW w:w="1277" w:type="dxa"/>
+            <w:tcW w:w="1278" w:type="dxa"/>
             <w:tcBorders/>
             <w:shd w:color="auto" w:fill="FFF2CC" w:themeFill="accent4" w:themeFillTint="33" w:val="clear"/>
           </w:tcPr>
@@ -5422,6 +5527,7 @@
             <w:pPr>
               <w:pStyle w:val="Normal"/>
               <w:widowControl/>
+              <w:suppressAutoHyphens w:val="true"/>
               <w:spacing w:before="0" w:after="0"/>
               <w:jc w:val="start"/>
               <w:rPr>
@@ -5460,6 +5566,7 @@
             <w:pPr>
               <w:pStyle w:val="Normal"/>
               <w:widowControl/>
+              <w:suppressAutoHyphens w:val="true"/>
               <w:spacing w:before="0" w:after="0"/>
               <w:jc w:val="start"/>
               <w:rPr>
@@ -5495,6 +5602,7 @@
             <w:pPr>
               <w:pStyle w:val="Normal"/>
               <w:widowControl/>
+              <w:suppressAutoHyphens w:val="true"/>
               <w:spacing w:before="0" w:after="0"/>
               <w:jc w:val="start"/>
               <w:rPr>
@@ -5530,6 +5638,7 @@
             <w:pPr>
               <w:pStyle w:val="Normal"/>
               <w:widowControl/>
+              <w:suppressAutoHyphens w:val="true"/>
               <w:spacing w:before="0" w:after="0"/>
               <w:jc w:val="start"/>
               <w:rPr>
@@ -5557,7 +5666,7 @@
         </w:tc>
         <w:tc>
           <w:tcPr>
-            <w:tcW w:w="2267" w:type="dxa"/>
+            <w:tcW w:w="2266" w:type="dxa"/>
             <w:tcBorders/>
             <w:shd w:color="auto" w:fill="F2F2F2" w:themeFill="background1" w:themeFillShade="f2" w:val="clear"/>
           </w:tcPr>
@@ -5565,6 +5674,7 @@
             <w:pPr>
               <w:pStyle w:val="Normal"/>
               <w:widowControl/>
+              <w:suppressAutoHyphens w:val="true"/>
               <w:spacing w:before="0" w:after="0"/>
               <w:jc w:val="start"/>
               <w:rPr>
@@ -5592,7 +5702,7 @@
         </w:tc>
         <w:tc>
           <w:tcPr>
-            <w:tcW w:w="1277" w:type="dxa"/>
+            <w:tcW w:w="1278" w:type="dxa"/>
             <w:tcBorders/>
             <w:shd w:color="auto" w:fill="FFF2CC" w:themeFill="accent4" w:themeFillTint="33" w:val="clear"/>
           </w:tcPr>
@@ -5600,6 +5710,7 @@
             <w:pPr>
               <w:pStyle w:val="Normal"/>
               <w:widowControl/>
+              <w:suppressAutoHyphens w:val="true"/>
               <w:spacing w:before="0" w:after="0"/>
               <w:jc w:val="start"/>
               <w:rPr>
@@ -5750,6 +5861,7 @@
               <w:pStyle w:val="Normal"/>
               <w:widowControl/>
               <w:shd w:val="clear" w:color="auto" w:fill="FFF2CC" w:themeFill="accent4" w:themeFillTint="33"/>
+              <w:suppressAutoHyphens w:val="true"/>
               <w:spacing w:before="0" w:after="0"/>
               <w:jc w:val="start"/>
               <w:rPr>
@@ -5775,6 +5887,7 @@
               <w:pStyle w:val="Normal"/>
               <w:widowControl/>
               <w:shd w:val="clear" w:color="auto" w:fill="FFF2CC" w:themeFill="accent4" w:themeFillTint="33"/>
+              <w:suppressAutoHyphens w:val="true"/>
               <w:spacing w:before="0" w:after="0"/>
               <w:jc w:val="start"/>
               <w:rPr>
@@ -5800,6 +5913,7 @@
               <w:pStyle w:val="Normal"/>
               <w:widowControl/>
               <w:shd w:val="clear" w:color="auto" w:fill="FFF2CC" w:themeFill="accent4" w:themeFillTint="33"/>
+              <w:suppressAutoHyphens w:val="true"/>
               <w:spacing w:before="0" w:after="0"/>
               <w:jc w:val="start"/>
               <w:rPr>
@@ -5811,18 +5925,18 @@
             </w:pPr>
             <w:r>
               <w:rPr>
-                <w:rFonts w:eastAsia="Calibri" w:cs="Open Sans" w:ascii="Open Sans" w:hAnsi="Open Sans"/>
-                <w:kern w:val="0"/>
+                <w:rFonts w:cs="Open Sans" w:ascii="Open Sans" w:hAnsi="Open Sans"/>
                 <w:sz w:val="22"/>
                 <w:szCs w:val="22"/>
-                <w:lang w:val="en-US" w:eastAsia="en-US" w:bidi="ar-SA"/>
-              </w:rPr>
-            </w:r>
-          </w:p>
-          <w:p>
-            <w:pPr>
-              <w:pStyle w:val="Normal"/>
-              <w:widowControl/>
+                <w:lang w:val="en-US"/>
+              </w:rPr>
+            </w:r>
+          </w:p>
+          <w:p>
+            <w:pPr>
+              <w:pStyle w:val="Normal"/>
+              <w:widowControl/>
+              <w:suppressAutoHyphens w:val="true"/>
               <w:spacing w:before="0" w:after="0"/>
               <w:jc w:val="start"/>
               <w:rPr>
@@ -5836,13 +5950,12 @@
             </w:pPr>
             <w:r>
               <w:rPr>
-                <w:rFonts w:eastAsia="Calibri" w:cs="Open Sans" w:ascii="Open Sans" w:hAnsi="Open Sans"/>
-                <w:i/>
-                <w:iCs/>
-                <w:kern w:val="0"/>
+                <w:rFonts w:cs="Open Sans" w:ascii="Open Sans" w:hAnsi="Open Sans"/>
+                <w:i/>
+                <w:iCs/>
                 <w:sz w:val="22"/>
                 <w:szCs w:val="22"/>
-                <w:lang w:val="en-US" w:eastAsia="en-US" w:bidi="ar-SA"/>
+                <w:lang w:val="en-US"/>
               </w:rPr>
             </w:r>
           </w:p>
@@ -5896,7 +6009,7 @@
         <w:pStyle w:val="ListParagraph"/>
         <w:numPr>
           <w:ilvl w:val="0"/>
-          <w:numId w:val="2"/>
+          <w:numId w:val="1"/>
         </w:numPr>
         <w:rPr>
           <w:rFonts w:ascii="Open Sans" w:hAnsi="Open Sans" w:cs="Open Sans"/>
@@ -6003,8 +6116,8 @@
         <w:gridCol w:w="2266"/>
         <w:gridCol w:w="2267"/>
         <w:gridCol w:w="2266"/>
-        <w:gridCol w:w="2267"/>
-        <w:gridCol w:w="1277"/>
+        <w:gridCol w:w="2266"/>
+        <w:gridCol w:w="1278"/>
       </w:tblGrid>
       <w:tr>
         <w:trPr/>
@@ -6018,6 +6131,7 @@
             <w:pPr>
               <w:pStyle w:val="Normal"/>
               <w:widowControl/>
+              <w:suppressAutoHyphens w:val="true"/>
               <w:spacing w:before="0" w:after="0"/>
               <w:jc w:val="start"/>
               <w:rPr>
@@ -6053,6 +6167,7 @@
             <w:pPr>
               <w:pStyle w:val="Normal"/>
               <w:widowControl/>
+              <w:suppressAutoHyphens w:val="true"/>
               <w:spacing w:before="0" w:after="0"/>
               <w:jc w:val="start"/>
               <w:rPr>
@@ -6088,6 +6203,7 @@
             <w:pPr>
               <w:pStyle w:val="Normal"/>
               <w:widowControl/>
+              <w:suppressAutoHyphens w:val="true"/>
               <w:spacing w:before="0" w:after="0"/>
               <w:jc w:val="start"/>
               <w:rPr>
@@ -6115,7 +6231,7 @@
         </w:tc>
         <w:tc>
           <w:tcPr>
-            <w:tcW w:w="2267" w:type="dxa"/>
+            <w:tcW w:w="2266" w:type="dxa"/>
             <w:tcBorders/>
             <w:shd w:color="auto" w:fill="D9D9D9" w:themeFill="background1" w:themeFillShade="d9" w:val="clear"/>
           </w:tcPr>
@@ -6123,6 +6239,7 @@
             <w:pPr>
               <w:pStyle w:val="Normal"/>
               <w:widowControl/>
+              <w:suppressAutoHyphens w:val="true"/>
               <w:spacing w:before="0" w:after="0"/>
               <w:jc w:val="start"/>
               <w:rPr>
@@ -6150,7 +6267,7 @@
         </w:tc>
         <w:tc>
           <w:tcPr>
-            <w:tcW w:w="1277" w:type="dxa"/>
+            <w:tcW w:w="1278" w:type="dxa"/>
             <w:tcBorders/>
             <w:shd w:color="auto" w:fill="D9D9D9" w:themeFill="background1" w:themeFillShade="d9" w:val="clear"/>
           </w:tcPr>
@@ -6158,6 +6275,7 @@
             <w:pPr>
               <w:pStyle w:val="Normal"/>
               <w:widowControl/>
+              <w:suppressAutoHyphens w:val="true"/>
               <w:spacing w:before="0" w:after="0"/>
               <w:jc w:val="start"/>
               <w:rPr>
@@ -6196,6 +6314,7 @@
             <w:pPr>
               <w:pStyle w:val="Normal"/>
               <w:widowControl/>
+              <w:suppressAutoHyphens w:val="true"/>
               <w:spacing w:before="0" w:after="0"/>
               <w:jc w:val="start"/>
               <w:rPr>
@@ -6231,6 +6350,7 @@
             <w:pPr>
               <w:pStyle w:val="Normal"/>
               <w:widowControl/>
+              <w:suppressAutoHyphens w:val="true"/>
               <w:spacing w:before="0" w:after="0"/>
               <w:jc w:val="start"/>
               <w:rPr>
@@ -6266,6 +6386,7 @@
             <w:pPr>
               <w:pStyle w:val="Normal"/>
               <w:widowControl/>
+              <w:suppressAutoHyphens w:val="true"/>
               <w:spacing w:before="0" w:after="0"/>
               <w:jc w:val="start"/>
               <w:rPr>
@@ -6293,7 +6414,7 @@
         </w:tc>
         <w:tc>
           <w:tcPr>
-            <w:tcW w:w="2267" w:type="dxa"/>
+            <w:tcW w:w="2266" w:type="dxa"/>
             <w:tcBorders/>
             <w:shd w:color="auto" w:fill="F2F2F2" w:themeFill="background1" w:themeFillShade="f2" w:val="clear"/>
           </w:tcPr>
@@ -6301,6 +6422,7 @@
             <w:pPr>
               <w:pStyle w:val="Normal"/>
               <w:widowControl/>
+              <w:suppressAutoHyphens w:val="true"/>
               <w:spacing w:before="0" w:after="0"/>
               <w:jc w:val="start"/>
               <w:rPr>
@@ -6328,7 +6450,7 @@
         </w:tc>
         <w:tc>
           <w:tcPr>
-            <w:tcW w:w="1277" w:type="dxa"/>
+            <w:tcW w:w="1278" w:type="dxa"/>
             <w:tcBorders/>
             <w:shd w:color="auto" w:fill="FFF2CC" w:themeFill="accent4" w:themeFillTint="33" w:val="clear"/>
           </w:tcPr>
@@ -6336,6 +6458,7 @@
             <w:pPr>
               <w:pStyle w:val="Normal"/>
               <w:widowControl/>
+              <w:suppressAutoHyphens w:val="true"/>
               <w:spacing w:before="0" w:after="0"/>
               <w:jc w:val="start"/>
               <w:rPr>
@@ -6449,8 +6572,8 @@
         <w:gridCol w:w="2266"/>
         <w:gridCol w:w="2267"/>
         <w:gridCol w:w="2266"/>
-        <w:gridCol w:w="2267"/>
-        <w:gridCol w:w="1277"/>
+        <w:gridCol w:w="2266"/>
+        <w:gridCol w:w="1278"/>
       </w:tblGrid>
       <w:tr>
         <w:trPr/>
@@ -6464,6 +6587,7 @@
             <w:pPr>
               <w:pStyle w:val="Normal"/>
               <w:widowControl/>
+              <w:suppressAutoHyphens w:val="true"/>
               <w:spacing w:before="0" w:after="0"/>
               <w:jc w:val="start"/>
               <w:rPr>
@@ -6499,6 +6623,7 @@
             <w:pPr>
               <w:pStyle w:val="Normal"/>
               <w:widowControl/>
+              <w:suppressAutoHyphens w:val="true"/>
               <w:spacing w:before="0" w:after="0"/>
               <w:jc w:val="start"/>
               <w:rPr>
@@ -6534,6 +6659,7 @@
             <w:pPr>
               <w:pStyle w:val="Normal"/>
               <w:widowControl/>
+              <w:suppressAutoHyphens w:val="true"/>
               <w:spacing w:before="0" w:after="0"/>
               <w:jc w:val="start"/>
               <w:rPr>
@@ -6561,7 +6687,7 @@
         </w:tc>
         <w:tc>
           <w:tcPr>
-            <w:tcW w:w="2267" w:type="dxa"/>
+            <w:tcW w:w="2266" w:type="dxa"/>
             <w:tcBorders/>
             <w:shd w:color="auto" w:fill="D9D9D9" w:themeFill="background1" w:themeFillShade="d9" w:val="clear"/>
           </w:tcPr>
@@ -6569,6 +6695,7 @@
             <w:pPr>
               <w:pStyle w:val="Normal"/>
               <w:widowControl/>
+              <w:suppressAutoHyphens w:val="true"/>
               <w:spacing w:before="0" w:after="0"/>
               <w:jc w:val="start"/>
               <w:rPr>
@@ -6596,7 +6723,7 @@
         </w:tc>
         <w:tc>
           <w:tcPr>
-            <w:tcW w:w="1277" w:type="dxa"/>
+            <w:tcW w:w="1278" w:type="dxa"/>
             <w:tcBorders/>
             <w:shd w:color="auto" w:fill="D9D9D9" w:themeFill="background1" w:themeFillShade="d9" w:val="clear"/>
           </w:tcPr>
@@ -6604,6 +6731,7 @@
             <w:pPr>
               <w:pStyle w:val="Normal"/>
               <w:widowControl/>
+              <w:suppressAutoHyphens w:val="true"/>
               <w:spacing w:before="0" w:after="0"/>
               <w:jc w:val="start"/>
               <w:rPr>
@@ -6642,6 +6770,7 @@
             <w:pPr>
               <w:pStyle w:val="Normal"/>
               <w:widowControl/>
+              <w:suppressAutoHyphens w:val="true"/>
               <w:spacing w:before="0" w:after="0"/>
               <w:jc w:val="start"/>
               <w:rPr>
@@ -6678,6 +6807,7 @@
             <w:pPr>
               <w:pStyle w:val="Normal"/>
               <w:widowControl/>
+              <w:suppressAutoHyphens w:val="true"/>
               <w:spacing w:before="0" w:after="0"/>
               <w:jc w:val="start"/>
               <w:rPr>
@@ -6713,6 +6843,7 @@
             <w:pPr>
               <w:pStyle w:val="Normal"/>
               <w:widowControl/>
+              <w:suppressAutoHyphens w:val="true"/>
               <w:spacing w:before="0" w:after="0"/>
               <w:jc w:val="start"/>
               <w:rPr>
@@ -6740,7 +6871,7 @@
         </w:tc>
         <w:tc>
           <w:tcPr>
-            <w:tcW w:w="2267" w:type="dxa"/>
+            <w:tcW w:w="2266" w:type="dxa"/>
             <w:tcBorders/>
             <w:shd w:color="auto" w:fill="F2F2F2" w:themeFill="background1" w:themeFillShade="f2" w:val="clear"/>
           </w:tcPr>
@@ -6748,6 +6879,7 @@
             <w:pPr>
               <w:pStyle w:val="Normal"/>
               <w:widowControl/>
+              <w:suppressAutoHyphens w:val="true"/>
               <w:spacing w:before="0" w:after="0"/>
               <w:jc w:val="start"/>
               <w:rPr>
@@ -6775,7 +6907,7 @@
         </w:tc>
         <w:tc>
           <w:tcPr>
-            <w:tcW w:w="1277" w:type="dxa"/>
+            <w:tcW w:w="1278" w:type="dxa"/>
             <w:tcBorders/>
             <w:shd w:color="auto" w:fill="FFF2CC" w:themeFill="accent4" w:themeFillTint="33" w:val="clear"/>
           </w:tcPr>
@@ -6783,6 +6915,7 @@
             <w:pPr>
               <w:pStyle w:val="Normal"/>
               <w:widowControl/>
+              <w:suppressAutoHyphens w:val="true"/>
               <w:spacing w:before="0" w:after="0"/>
               <w:jc w:val="start"/>
               <w:rPr>
@@ -6897,14 +7030,14 @@
         <w:tblLook w:val="04a0" w:noHBand="0" w:noVBand="1" w:firstColumn="1" w:lastRow="0" w:lastColumn="0" w:firstRow="1"/>
       </w:tblPr>
       <w:tblGrid>
-        <w:gridCol w:w="9066"/>
-        <w:gridCol w:w="1277"/>
+        <w:gridCol w:w="9065"/>
+        <w:gridCol w:w="1278"/>
       </w:tblGrid>
       <w:tr>
         <w:trPr/>
         <w:tc>
           <w:tcPr>
-            <w:tcW w:w="9066" w:type="dxa"/>
+            <w:tcW w:w="9065" w:type="dxa"/>
             <w:tcBorders/>
             <w:shd w:color="auto" w:fill="D9D9D9" w:themeFill="background1" w:themeFillShade="d9" w:val="clear"/>
           </w:tcPr>
@@ -6912,33 +7045,33 @@
             <w:pPr>
               <w:pStyle w:val="Normal"/>
               <w:widowControl/>
-              <w:spacing w:before="0" w:after="0"/>
-              <w:jc w:val="start"/>
-              <w:rPr>
-                <w:rFonts w:ascii="Open Sans" w:hAnsi="Open Sans" w:cs="Open Sans"/>
-                <w:b/>
-                <w:bCs/>
-                <w:sz w:val="18"/>
-                <w:szCs w:val="18"/>
-                <w:lang w:val="en-US"/>
-              </w:rPr>
-            </w:pPr>
-            <w:r>
-              <w:rPr>
-                <w:rFonts w:eastAsia="Calibri" w:cs="Open Sans" w:ascii="Open Sans" w:hAnsi="Open Sans"/>
-                <w:b/>
-                <w:bCs/>
-                <w:kern w:val="0"/>
-                <w:sz w:val="18"/>
-                <w:szCs w:val="18"/>
-                <w:lang w:val="en-US" w:eastAsia="en-US" w:bidi="ar-SA"/>
-              </w:rPr>
-            </w:r>
-          </w:p>
-        </w:tc>
-        <w:tc>
-          <w:tcPr>
-            <w:tcW w:w="1277" w:type="dxa"/>
+              <w:suppressAutoHyphens w:val="true"/>
+              <w:spacing w:before="0" w:after="0"/>
+              <w:jc w:val="start"/>
+              <w:rPr>
+                <w:rFonts w:ascii="Open Sans" w:hAnsi="Open Sans" w:cs="Open Sans"/>
+                <w:b/>
+                <w:bCs/>
+                <w:sz w:val="18"/>
+                <w:szCs w:val="18"/>
+                <w:lang w:val="en-US"/>
+              </w:rPr>
+            </w:pPr>
+            <w:r>
+              <w:rPr>
+                <w:rFonts w:cs="Open Sans" w:ascii="Open Sans" w:hAnsi="Open Sans"/>
+                <w:b/>
+                <w:bCs/>
+                <w:sz w:val="18"/>
+                <w:szCs w:val="18"/>
+                <w:lang w:val="en-US"/>
+              </w:rPr>
+            </w:r>
+          </w:p>
+        </w:tc>
+        <w:tc>
+          <w:tcPr>
+            <w:tcW w:w="1278" w:type="dxa"/>
             <w:tcBorders/>
             <w:shd w:color="auto" w:fill="D9D9D9" w:themeFill="background1" w:themeFillShade="d9" w:val="clear"/>
           </w:tcPr>
@@ -6946,6 +7079,7 @@
             <w:pPr>
               <w:pStyle w:val="Normal"/>
               <w:widowControl/>
+              <w:suppressAutoHyphens w:val="true"/>
               <w:spacing w:before="0" w:after="0"/>
               <w:jc w:val="start"/>
               <w:rPr>
@@ -6976,7 +7110,7 @@
         <w:trPr/>
         <w:tc>
           <w:tcPr>
-            <w:tcW w:w="9066" w:type="dxa"/>
+            <w:tcW w:w="9065" w:type="dxa"/>
             <w:tcBorders/>
             <w:shd w:color="auto" w:fill="F2F2F2" w:themeFill="background1" w:themeFillShade="f2" w:val="clear"/>
           </w:tcPr>
@@ -6984,6 +7118,7 @@
             <w:pPr>
               <w:pStyle w:val="Normal"/>
               <w:widowControl/>
+              <w:suppressAutoHyphens w:val="true"/>
               <w:spacing w:before="0" w:after="0"/>
               <w:jc w:val="start"/>
               <w:rPr>
@@ -7007,7 +7142,7 @@
         </w:tc>
         <w:tc>
           <w:tcPr>
-            <w:tcW w:w="1277" w:type="dxa"/>
+            <w:tcW w:w="1278" w:type="dxa"/>
             <w:tcBorders/>
             <w:shd w:color="auto" w:fill="FFF2CC" w:themeFill="accent4" w:themeFillTint="33" w:val="clear"/>
           </w:tcPr>
@@ -7015,6 +7150,7 @@
             <w:pPr>
               <w:pStyle w:val="Normal"/>
               <w:widowControl/>
+              <w:suppressAutoHyphens w:val="true"/>
               <w:spacing w:before="0" w:after="0"/>
               <w:jc w:val="start"/>
               <w:rPr>
@@ -7049,7 +7185,7 @@
         <w:trPr/>
         <w:tc>
           <w:tcPr>
-            <w:tcW w:w="9066" w:type="dxa"/>
+            <w:tcW w:w="9065" w:type="dxa"/>
             <w:tcBorders/>
             <w:shd w:color="auto" w:fill="F2F2F2" w:themeFill="background1" w:themeFillShade="f2" w:val="clear"/>
           </w:tcPr>
@@ -7057,6 +7193,7 @@
             <w:pPr>
               <w:pStyle w:val="Normal"/>
               <w:widowControl/>
+              <w:suppressAutoHyphens w:val="true"/>
               <w:spacing w:before="0" w:after="0"/>
               <w:jc w:val="start"/>
               <w:rPr>
@@ -7080,7 +7217,7 @@
         </w:tc>
         <w:tc>
           <w:tcPr>
-            <w:tcW w:w="1277" w:type="dxa"/>
+            <w:tcW w:w="1278" w:type="dxa"/>
             <w:tcBorders/>
             <w:shd w:color="auto" w:fill="FFF2CC" w:themeFill="accent4" w:themeFillTint="33" w:val="clear"/>
           </w:tcPr>
@@ -7088,6 +7225,7 @@
             <w:pPr>
               <w:pStyle w:val="Normal"/>
               <w:widowControl/>
+              <w:suppressAutoHyphens w:val="true"/>
               <w:spacing w:before="0" w:after="0"/>
               <w:jc w:val="start"/>
               <w:rPr>
@@ -7122,7 +7260,7 @@
         <w:trPr/>
         <w:tc>
           <w:tcPr>
-            <w:tcW w:w="9066" w:type="dxa"/>
+            <w:tcW w:w="9065" w:type="dxa"/>
             <w:tcBorders/>
             <w:shd w:color="auto" w:fill="F2F2F2" w:themeFill="background1" w:themeFillShade="f2" w:val="clear"/>
           </w:tcPr>
@@ -7130,6 +7268,7 @@
             <w:pPr>
               <w:pStyle w:val="Normal"/>
               <w:widowControl/>
+              <w:suppressAutoHyphens w:val="true"/>
               <w:spacing w:before="0" w:after="0"/>
               <w:jc w:val="start"/>
               <w:rPr>
@@ -7153,7 +7292,7 @@
         </w:tc>
         <w:tc>
           <w:tcPr>
-            <w:tcW w:w="1277" w:type="dxa"/>
+            <w:tcW w:w="1278" w:type="dxa"/>
             <w:tcBorders/>
             <w:shd w:color="auto" w:fill="FFF2CC" w:themeFill="accent4" w:themeFillTint="33" w:val="clear"/>
           </w:tcPr>
@@ -7161,6 +7300,7 @@
             <w:pPr>
               <w:pStyle w:val="Normal"/>
               <w:widowControl/>
+              <w:suppressAutoHyphens w:val="true"/>
               <w:spacing w:before="0" w:after="0"/>
               <w:jc w:val="start"/>
               <w:rPr>
@@ -7195,7 +7335,7 @@
         <w:trPr/>
         <w:tc>
           <w:tcPr>
-            <w:tcW w:w="9066" w:type="dxa"/>
+            <w:tcW w:w="9065" w:type="dxa"/>
             <w:tcBorders/>
             <w:shd w:color="auto" w:fill="F2F2F2" w:themeFill="background1" w:themeFillShade="f2" w:val="clear"/>
           </w:tcPr>
@@ -7203,6 +7343,7 @@
             <w:pPr>
               <w:pStyle w:val="Normal"/>
               <w:widowControl/>
+              <w:suppressAutoHyphens w:val="true"/>
               <w:spacing w:before="0" w:after="0"/>
               <w:jc w:val="start"/>
               <w:rPr>
@@ -7226,7 +7367,7 @@
         </w:tc>
         <w:tc>
           <w:tcPr>
-            <w:tcW w:w="1277" w:type="dxa"/>
+            <w:tcW w:w="1278" w:type="dxa"/>
             <w:tcBorders/>
             <w:shd w:color="auto" w:fill="FFF2CC" w:themeFill="accent4" w:themeFillTint="33" w:val="clear"/>
           </w:tcPr>
@@ -7234,6 +7375,7 @@
             <w:pPr>
               <w:pStyle w:val="Normal"/>
               <w:widowControl/>
+              <w:suppressAutoHyphens w:val="true"/>
               <w:spacing w:before="0" w:after="0"/>
               <w:jc w:val="start"/>
               <w:rPr>
@@ -7268,7 +7410,7 @@
         <w:trPr/>
         <w:tc>
           <w:tcPr>
-            <w:tcW w:w="9066" w:type="dxa"/>
+            <w:tcW w:w="9065" w:type="dxa"/>
             <w:tcBorders/>
             <w:shd w:color="auto" w:fill="F2F2F2" w:themeFill="background1" w:themeFillShade="f2" w:val="clear"/>
           </w:tcPr>
@@ -7276,6 +7418,7 @@
             <w:pPr>
               <w:pStyle w:val="Normal"/>
               <w:widowControl/>
+              <w:suppressAutoHyphens w:val="true"/>
               <w:spacing w:before="0" w:after="0"/>
               <w:jc w:val="start"/>
               <w:rPr>
@@ -7299,7 +7442,7 @@
         </w:tc>
         <w:tc>
           <w:tcPr>
-            <w:tcW w:w="1277" w:type="dxa"/>
+            <w:tcW w:w="1278" w:type="dxa"/>
             <w:tcBorders/>
             <w:shd w:color="auto" w:fill="FFF2CC" w:themeFill="accent4" w:themeFillTint="33" w:val="clear"/>
           </w:tcPr>
@@ -7307,6 +7450,7 @@
             <w:pPr>
               <w:pStyle w:val="Normal"/>
               <w:widowControl/>
+              <w:suppressAutoHyphens w:val="true"/>
               <w:spacing w:before="0" w:after="0"/>
               <w:jc w:val="start"/>
               <w:rPr>
@@ -7457,6 +7601,7 @@
               <w:pStyle w:val="Normal"/>
               <w:widowControl/>
               <w:shd w:val="clear" w:color="auto" w:fill="FFF2CC" w:themeFill="accent4" w:themeFillTint="33"/>
+              <w:suppressAutoHyphens w:val="true"/>
               <w:spacing w:before="0" w:after="0"/>
               <w:jc w:val="start"/>
               <w:rPr>
@@ -7486,6 +7631,7 @@
               <w:pStyle w:val="Normal"/>
               <w:widowControl/>
               <w:shd w:val="clear" w:color="auto" w:fill="FFF2CC" w:themeFill="accent4" w:themeFillTint="33"/>
+              <w:suppressAutoHyphens w:val="true"/>
               <w:spacing w:before="0" w:after="0"/>
               <w:jc w:val="start"/>
               <w:rPr>
@@ -7511,6 +7657,7 @@
               <w:pStyle w:val="Normal"/>
               <w:widowControl/>
               <w:shd w:val="clear" w:color="auto" w:fill="FFF2CC" w:themeFill="accent4" w:themeFillTint="33"/>
+              <w:suppressAutoHyphens w:val="true"/>
               <w:spacing w:before="0" w:after="0"/>
               <w:jc w:val="start"/>
               <w:rPr>
@@ -7522,11 +7669,10 @@
             </w:pPr>
             <w:r>
               <w:rPr>
-                <w:rFonts w:eastAsia="Calibri" w:cs="Open Sans" w:ascii="Open Sans" w:hAnsi="Open Sans"/>
-                <w:kern w:val="0"/>
+                <w:rFonts w:cs="Open Sans" w:ascii="Open Sans" w:hAnsi="Open Sans"/>
                 <w:sz w:val="22"/>
                 <w:szCs w:val="22"/>
-                <w:lang w:val="en-US" w:eastAsia="en-US" w:bidi="ar-SA"/>
+                <w:lang w:val="en-US"/>
               </w:rPr>
             </w:r>
           </w:p>
@@ -7535,6 +7681,7 @@
               <w:pStyle w:val="Normal"/>
               <w:widowControl/>
               <w:shd w:val="clear" w:color="auto" w:fill="FFF2CC" w:themeFill="accent4" w:themeFillTint="33"/>
+              <w:suppressAutoHyphens w:val="true"/>
               <w:spacing w:before="0" w:after="0"/>
               <w:jc w:val="start"/>
               <w:rPr>
@@ -7546,11 +7693,10 @@
             </w:pPr>
             <w:r>
               <w:rPr>
-                <w:rFonts w:eastAsia="Calibri" w:cs="Open Sans" w:ascii="Open Sans" w:hAnsi="Open Sans"/>
-                <w:kern w:val="0"/>
+                <w:rFonts w:cs="Open Sans" w:ascii="Open Sans" w:hAnsi="Open Sans"/>
                 <w:sz w:val="22"/>
                 <w:szCs w:val="22"/>
-                <w:lang w:val="en-US" w:eastAsia="en-US" w:bidi="ar-SA"/>
+                <w:lang w:val="en-US"/>
               </w:rPr>
             </w:r>
           </w:p>
@@ -7559,6 +7705,7 @@
               <w:pStyle w:val="Normal"/>
               <w:widowControl/>
               <w:shd w:val="clear" w:color="auto" w:fill="FFF2CC" w:themeFill="accent4" w:themeFillTint="33"/>
+              <w:suppressAutoHyphens w:val="true"/>
               <w:spacing w:before="0" w:after="0"/>
               <w:jc w:val="start"/>
               <w:rPr>
@@ -7570,11 +7717,10 @@
             </w:pPr>
             <w:r>
               <w:rPr>
-                <w:rFonts w:eastAsia="Calibri" w:cs="Open Sans" w:ascii="Open Sans" w:hAnsi="Open Sans"/>
-                <w:kern w:val="0"/>
+                <w:rFonts w:cs="Open Sans" w:ascii="Open Sans" w:hAnsi="Open Sans"/>
                 <w:sz w:val="22"/>
                 <w:szCs w:val="22"/>
-                <w:lang w:val="en-US" w:eastAsia="en-US" w:bidi="ar-SA"/>
+                <w:lang w:val="en-US"/>
               </w:rPr>
             </w:r>
           </w:p>
@@ -7583,6 +7729,7 @@
               <w:pStyle w:val="Normal"/>
               <w:widowControl/>
               <w:shd w:val="clear" w:color="auto" w:fill="FFF2CC" w:themeFill="accent4" w:themeFillTint="33"/>
+              <w:suppressAutoHyphens w:val="true"/>
               <w:spacing w:before="0" w:after="0"/>
               <w:jc w:val="start"/>
               <w:rPr>
@@ -7594,18 +7741,18 @@
             </w:pPr>
             <w:r>
               <w:rPr>
-                <w:rFonts w:eastAsia="Calibri" w:cs="Open Sans" w:ascii="Open Sans" w:hAnsi="Open Sans"/>
-                <w:kern w:val="0"/>
+                <w:rFonts w:cs="Open Sans" w:ascii="Open Sans" w:hAnsi="Open Sans"/>
                 <w:sz w:val="22"/>
                 <w:szCs w:val="22"/>
-                <w:lang w:val="en-US" w:eastAsia="en-US" w:bidi="ar-SA"/>
-              </w:rPr>
-            </w:r>
-          </w:p>
-          <w:p>
-            <w:pPr>
-              <w:pStyle w:val="Normal"/>
-              <w:widowControl/>
+                <w:lang w:val="en-US"/>
+              </w:rPr>
+            </w:r>
+          </w:p>
+          <w:p>
+            <w:pPr>
+              <w:pStyle w:val="Normal"/>
+              <w:widowControl/>
+              <w:suppressAutoHyphens w:val="true"/>
               <w:spacing w:before="0" w:after="0"/>
               <w:jc w:val="start"/>
               <w:rPr>
@@ -7619,13 +7766,12 @@
             </w:pPr>
             <w:r>
               <w:rPr>
-                <w:rFonts w:eastAsia="Calibri" w:cs="Open Sans" w:ascii="Open Sans" w:hAnsi="Open Sans"/>
-                <w:i/>
-                <w:iCs/>
-                <w:kern w:val="0"/>
+                <w:rFonts w:cs="Open Sans" w:ascii="Open Sans" w:hAnsi="Open Sans"/>
+                <w:i/>
+                <w:iCs/>
                 <w:sz w:val="22"/>
                 <w:szCs w:val="22"/>
-                <w:lang w:val="en-US" w:eastAsia="en-US" w:bidi="ar-SA"/>
+                <w:lang w:val="en-US"/>
               </w:rPr>
             </w:r>
           </w:p>
@@ -7673,7 +7819,7 @@
         <w:pStyle w:val="ListParagraph"/>
         <w:numPr>
           <w:ilvl w:val="0"/>
-          <w:numId w:val="2"/>
+          <w:numId w:val="1"/>
         </w:numPr>
         <w:rPr>
           <w:rFonts w:ascii="Open Sans" w:hAnsi="Open Sans" w:cs="Open Sans"/>
@@ -7758,14 +7904,14 @@
         <w:tblLook w:val="04a0" w:noHBand="0" w:noVBand="1" w:firstColumn="1" w:lastRow="0" w:lastColumn="0" w:firstRow="1"/>
       </w:tblPr>
       <w:tblGrid>
-        <w:gridCol w:w="9066"/>
-        <w:gridCol w:w="1277"/>
+        <w:gridCol w:w="9065"/>
+        <w:gridCol w:w="1278"/>
       </w:tblGrid>
       <w:tr>
         <w:trPr/>
         <w:tc>
           <w:tcPr>
-            <w:tcW w:w="9066" w:type="dxa"/>
+            <w:tcW w:w="9065" w:type="dxa"/>
             <w:tcBorders/>
             <w:shd w:color="auto" w:fill="D9D9D9" w:themeFill="background1" w:themeFillShade="d9" w:val="clear"/>
           </w:tcPr>
@@ -7773,33 +7919,33 @@
             <w:pPr>
               <w:pStyle w:val="Normal"/>
               <w:widowControl/>
-              <w:spacing w:before="0" w:after="0"/>
-              <w:jc w:val="start"/>
-              <w:rPr>
-                <w:rFonts w:ascii="Open Sans" w:hAnsi="Open Sans" w:cs="Open Sans"/>
-                <w:b/>
-                <w:bCs/>
-                <w:sz w:val="18"/>
-                <w:szCs w:val="18"/>
-                <w:lang w:val="en-US"/>
-              </w:rPr>
-            </w:pPr>
-            <w:r>
-              <w:rPr>
-                <w:rFonts w:eastAsia="Calibri" w:cs="Open Sans" w:ascii="Open Sans" w:hAnsi="Open Sans"/>
-                <w:b/>
-                <w:bCs/>
-                <w:kern w:val="0"/>
-                <w:sz w:val="18"/>
-                <w:szCs w:val="18"/>
-                <w:lang w:val="en-US" w:eastAsia="en-US" w:bidi="ar-SA"/>
-              </w:rPr>
-            </w:r>
-          </w:p>
-        </w:tc>
-        <w:tc>
-          <w:tcPr>
-            <w:tcW w:w="1277" w:type="dxa"/>
+              <w:suppressAutoHyphens w:val="true"/>
+              <w:spacing w:before="0" w:after="0"/>
+              <w:jc w:val="start"/>
+              <w:rPr>
+                <w:rFonts w:ascii="Open Sans" w:hAnsi="Open Sans" w:cs="Open Sans"/>
+                <w:b/>
+                <w:bCs/>
+                <w:sz w:val="18"/>
+                <w:szCs w:val="18"/>
+                <w:lang w:val="en-US"/>
+              </w:rPr>
+            </w:pPr>
+            <w:r>
+              <w:rPr>
+                <w:rFonts w:cs="Open Sans" w:ascii="Open Sans" w:hAnsi="Open Sans"/>
+                <w:b/>
+                <w:bCs/>
+                <w:sz w:val="18"/>
+                <w:szCs w:val="18"/>
+                <w:lang w:val="en-US"/>
+              </w:rPr>
+            </w:r>
+          </w:p>
+        </w:tc>
+        <w:tc>
+          <w:tcPr>
+            <w:tcW w:w="1278" w:type="dxa"/>
             <w:tcBorders/>
             <w:shd w:color="auto" w:fill="D9D9D9" w:themeFill="background1" w:themeFillShade="d9" w:val="clear"/>
           </w:tcPr>
@@ -7807,6 +7953,7 @@
             <w:pPr>
               <w:pStyle w:val="Normal"/>
               <w:widowControl/>
+              <w:suppressAutoHyphens w:val="true"/>
               <w:spacing w:before="0" w:after="0"/>
               <w:jc w:val="start"/>
               <w:rPr>
@@ -7837,7 +7984,7 @@
         <w:trPr/>
         <w:tc>
           <w:tcPr>
-            <w:tcW w:w="9066" w:type="dxa"/>
+            <w:tcW w:w="9065" w:type="dxa"/>
             <w:tcBorders/>
             <w:shd w:color="auto" w:fill="F2F2F2" w:themeFill="background1" w:themeFillShade="f2" w:val="clear"/>
           </w:tcPr>
@@ -7845,6 +7992,7 @@
             <w:pPr>
               <w:pStyle w:val="Normal"/>
               <w:widowControl/>
+              <w:suppressAutoHyphens w:val="true"/>
               <w:spacing w:before="0" w:after="0"/>
               <w:jc w:val="start"/>
               <w:rPr>
@@ -7868,7 +8016,7 @@
         </w:tc>
         <w:tc>
           <w:tcPr>
-            <w:tcW w:w="1277" w:type="dxa"/>
+            <w:tcW w:w="1278" w:type="dxa"/>
             <w:tcBorders/>
             <w:shd w:color="auto" w:fill="FFF2CC" w:themeFill="accent4" w:themeFillTint="33" w:val="clear"/>
           </w:tcPr>
@@ -7876,6 +8024,7 @@
             <w:pPr>
               <w:pStyle w:val="Normal"/>
               <w:widowControl/>
+              <w:suppressAutoHyphens w:val="true"/>
               <w:spacing w:before="0" w:after="0"/>
               <w:jc w:val="start"/>
               <w:rPr>
@@ -7910,7 +8059,7 @@
         <w:trPr/>
         <w:tc>
           <w:tcPr>
-            <w:tcW w:w="9066" w:type="dxa"/>
+            <w:tcW w:w="9065" w:type="dxa"/>
             <w:tcBorders/>
             <w:shd w:color="auto" w:fill="F2F2F2" w:themeFill="background1" w:themeFillShade="f2" w:val="clear"/>
           </w:tcPr>
@@ -7918,6 +8067,7 @@
             <w:pPr>
               <w:pStyle w:val="Normal"/>
               <w:widowControl/>
+              <w:suppressAutoHyphens w:val="true"/>
               <w:spacing w:before="0" w:after="0"/>
               <w:jc w:val="start"/>
               <w:rPr>
@@ -7941,7 +8091,7 @@
         </w:tc>
         <w:tc>
           <w:tcPr>
-            <w:tcW w:w="1277" w:type="dxa"/>
+            <w:tcW w:w="1278" w:type="dxa"/>
             <w:tcBorders/>
             <w:shd w:color="auto" w:fill="FFF2CC" w:themeFill="accent4" w:themeFillTint="33" w:val="clear"/>
           </w:tcPr>
@@ -7949,6 +8099,7 @@
             <w:pPr>
               <w:pStyle w:val="Normal"/>
               <w:widowControl/>
+              <w:suppressAutoHyphens w:val="true"/>
               <w:spacing w:before="0" w:after="0"/>
               <w:jc w:val="start"/>
               <w:rPr>
@@ -7983,7 +8134,7 @@
         <w:trPr/>
         <w:tc>
           <w:tcPr>
-            <w:tcW w:w="9066" w:type="dxa"/>
+            <w:tcW w:w="9065" w:type="dxa"/>
             <w:tcBorders/>
             <w:shd w:color="auto" w:fill="F2F2F2" w:themeFill="background1" w:themeFillShade="f2" w:val="clear"/>
           </w:tcPr>
@@ -7991,6 +8142,7 @@
             <w:pPr>
               <w:pStyle w:val="Normal"/>
               <w:widowControl/>
+              <w:suppressAutoHyphens w:val="true"/>
               <w:spacing w:before="0" w:after="0"/>
               <w:jc w:val="start"/>
               <w:rPr>
@@ -8014,7 +8166,7 @@
         </w:tc>
         <w:tc>
           <w:tcPr>
-            <w:tcW w:w="1277" w:type="dxa"/>
+            <w:tcW w:w="1278" w:type="dxa"/>
             <w:tcBorders/>
             <w:shd w:color="auto" w:fill="FFF2CC" w:themeFill="accent4" w:themeFillTint="33" w:val="clear"/>
           </w:tcPr>
@@ -8022,6 +8174,7 @@
             <w:pPr>
               <w:pStyle w:val="Normal"/>
               <w:widowControl/>
+              <w:suppressAutoHyphens w:val="true"/>
               <w:spacing w:before="0" w:after="0"/>
               <w:jc w:val="start"/>
               <w:rPr>
@@ -8056,7 +8209,7 @@
         <w:trPr/>
         <w:tc>
           <w:tcPr>
-            <w:tcW w:w="9066" w:type="dxa"/>
+            <w:tcW w:w="9065" w:type="dxa"/>
             <w:tcBorders/>
             <w:shd w:color="auto" w:fill="F2F2F2" w:themeFill="background1" w:themeFillShade="f2" w:val="clear"/>
           </w:tcPr>
@@ -8064,6 +8217,7 @@
             <w:pPr>
               <w:pStyle w:val="Normal"/>
               <w:widowControl/>
+              <w:suppressAutoHyphens w:val="true"/>
               <w:spacing w:before="0" w:after="0"/>
               <w:jc w:val="start"/>
               <w:rPr>
@@ -8087,7 +8241,7 @@
         </w:tc>
         <w:tc>
           <w:tcPr>
-            <w:tcW w:w="1277" w:type="dxa"/>
+            <w:tcW w:w="1278" w:type="dxa"/>
             <w:tcBorders/>
             <w:shd w:color="auto" w:fill="FFF2CC" w:themeFill="accent4" w:themeFillTint="33" w:val="clear"/>
           </w:tcPr>
@@ -8095,6 +8249,7 @@
             <w:pPr>
               <w:pStyle w:val="Normal"/>
               <w:widowControl/>
+              <w:suppressAutoHyphens w:val="true"/>
               <w:spacing w:before="0" w:after="0"/>
               <w:jc w:val="start"/>
               <w:rPr>
@@ -8129,7 +8284,7 @@
         <w:trPr/>
         <w:tc>
           <w:tcPr>
-            <w:tcW w:w="9066" w:type="dxa"/>
+            <w:tcW w:w="9065" w:type="dxa"/>
             <w:tcBorders/>
             <w:shd w:color="auto" w:fill="F2F2F2" w:themeFill="background1" w:themeFillShade="f2" w:val="clear"/>
           </w:tcPr>
@@ -8137,6 +8292,7 @@
             <w:pPr>
               <w:pStyle w:val="Normal"/>
               <w:widowControl/>
+              <w:suppressAutoHyphens w:val="true"/>
               <w:spacing w:before="0" w:after="0"/>
               <w:jc w:val="start"/>
               <w:rPr>
@@ -8160,7 +8316,7 @@
         </w:tc>
         <w:tc>
           <w:tcPr>
-            <w:tcW w:w="1277" w:type="dxa"/>
+            <w:tcW w:w="1278" w:type="dxa"/>
             <w:tcBorders/>
             <w:shd w:color="auto" w:fill="FFF2CC" w:themeFill="accent4" w:themeFillTint="33" w:val="clear"/>
           </w:tcPr>
@@ -8168,6 +8324,7 @@
             <w:pPr>
               <w:pStyle w:val="Normal"/>
               <w:widowControl/>
+              <w:suppressAutoHyphens w:val="true"/>
               <w:spacing w:before="0" w:after="0"/>
               <w:jc w:val="start"/>
               <w:rPr>
@@ -8202,7 +8359,7 @@
         <w:trPr/>
         <w:tc>
           <w:tcPr>
-            <w:tcW w:w="9066" w:type="dxa"/>
+            <w:tcW w:w="9065" w:type="dxa"/>
             <w:tcBorders/>
             <w:shd w:color="auto" w:fill="F2F2F2" w:themeFill="background1" w:themeFillShade="f2" w:val="clear"/>
           </w:tcPr>
@@ -8210,6 +8367,7 @@
             <w:pPr>
               <w:pStyle w:val="Normal"/>
               <w:widowControl/>
+              <w:suppressAutoHyphens w:val="true"/>
               <w:spacing w:before="0" w:after="0"/>
               <w:jc w:val="start"/>
               <w:rPr>
@@ -8271,8 +8429,9 @@
               <w:widowControl/>
               <w:numPr>
                 <w:ilvl w:val="0"/>
-                <w:numId w:val="4"/>
+                <w:numId w:val="3"/>
               </w:numPr>
+              <w:suppressAutoHyphens w:val="true"/>
               <w:spacing w:before="0" w:after="0"/>
               <w:contextualSpacing/>
               <w:jc w:val="start"/>
@@ -8300,8 +8459,9 @@
               <w:widowControl/>
               <w:numPr>
                 <w:ilvl w:val="0"/>
-                <w:numId w:val="4"/>
+                <w:numId w:val="3"/>
               </w:numPr>
+              <w:suppressAutoHyphens w:val="true"/>
               <w:spacing w:before="0" w:after="0"/>
               <w:contextualSpacing/>
               <w:jc w:val="start"/>
@@ -8329,8 +8489,9 @@
               <w:widowControl/>
               <w:numPr>
                 <w:ilvl w:val="0"/>
-                <w:numId w:val="4"/>
+                <w:numId w:val="3"/>
               </w:numPr>
+              <w:suppressAutoHyphens w:val="true"/>
               <w:spacing w:before="0" w:after="0"/>
               <w:contextualSpacing/>
               <w:jc w:val="start"/>
@@ -8355,7 +8516,7 @@
         </w:tc>
         <w:tc>
           <w:tcPr>
-            <w:tcW w:w="1277" w:type="dxa"/>
+            <w:tcW w:w="1278" w:type="dxa"/>
             <w:tcBorders/>
             <w:shd w:color="auto" w:fill="FFF2CC" w:themeFill="accent4" w:themeFillTint="33" w:val="clear"/>
           </w:tcPr>
@@ -8363,6 +8524,7 @@
             <w:pPr>
               <w:pStyle w:val="Normal"/>
               <w:widowControl/>
+              <w:suppressAutoHyphens w:val="true"/>
               <w:spacing w:before="0" w:after="0"/>
               <w:jc w:val="start"/>
               <w:rPr>
@@ -8397,7 +8559,7 @@
         <w:trPr/>
         <w:tc>
           <w:tcPr>
-            <w:tcW w:w="9066" w:type="dxa"/>
+            <w:tcW w:w="9065" w:type="dxa"/>
             <w:tcBorders/>
             <w:shd w:color="auto" w:fill="F2F2F2" w:themeFill="background1" w:themeFillShade="f2" w:val="clear"/>
           </w:tcPr>
@@ -8405,6 +8567,7 @@
             <w:pPr>
               <w:pStyle w:val="Normal"/>
               <w:widowControl/>
+              <w:suppressAutoHyphens w:val="true"/>
               <w:spacing w:before="0" w:after="0"/>
               <w:jc w:val="start"/>
               <w:rPr>
@@ -8428,7 +8591,7 @@
         </w:tc>
         <w:tc>
           <w:tcPr>
-            <w:tcW w:w="1277" w:type="dxa"/>
+            <w:tcW w:w="1278" w:type="dxa"/>
             <w:tcBorders/>
             <w:shd w:color="auto" w:fill="FFF2CC" w:themeFill="accent4" w:themeFillTint="33" w:val="clear"/>
           </w:tcPr>
@@ -8436,6 +8599,7 @@
             <w:pPr>
               <w:pStyle w:val="Normal"/>
               <w:widowControl/>
+              <w:suppressAutoHyphens w:val="true"/>
               <w:spacing w:before="0" w:after="0"/>
               <w:jc w:val="start"/>
               <w:rPr>
@@ -8470,7 +8634,7 @@
         <w:trPr/>
         <w:tc>
           <w:tcPr>
-            <w:tcW w:w="9066" w:type="dxa"/>
+            <w:tcW w:w="9065" w:type="dxa"/>
             <w:tcBorders/>
             <w:shd w:color="auto" w:fill="F2F2F2" w:themeFill="background1" w:themeFillShade="f2" w:val="clear"/>
           </w:tcPr>
@@ -8478,6 +8642,7 @@
             <w:pPr>
               <w:pStyle w:val="Normal"/>
               <w:widowControl/>
+              <w:suppressAutoHyphens w:val="true"/>
               <w:spacing w:before="0" w:after="0"/>
               <w:jc w:val="start"/>
               <w:rPr>
@@ -8501,7 +8666,7 @@
         </w:tc>
         <w:tc>
           <w:tcPr>
-            <w:tcW w:w="1277" w:type="dxa"/>
+            <w:tcW w:w="1278" w:type="dxa"/>
             <w:tcBorders/>
             <w:shd w:color="auto" w:fill="FFF2CC" w:themeFill="accent4" w:themeFillTint="33" w:val="clear"/>
           </w:tcPr>
@@ -8509,6 +8674,7 @@
             <w:pPr>
               <w:pStyle w:val="Normal"/>
               <w:widowControl/>
+              <w:suppressAutoHyphens w:val="true"/>
               <w:spacing w:before="0" w:after="0"/>
               <w:jc w:val="start"/>
               <w:rPr>
@@ -8543,7 +8709,7 @@
         <w:trPr/>
         <w:tc>
           <w:tcPr>
-            <w:tcW w:w="9066" w:type="dxa"/>
+            <w:tcW w:w="9065" w:type="dxa"/>
             <w:tcBorders/>
             <w:shd w:color="auto" w:fill="F2F2F2" w:themeFill="background1" w:themeFillShade="f2" w:val="clear"/>
           </w:tcPr>
@@ -8551,6 +8717,7 @@
             <w:pPr>
               <w:pStyle w:val="Normal"/>
               <w:widowControl/>
+              <w:suppressAutoHyphens w:val="true"/>
               <w:spacing w:before="0" w:after="0"/>
               <w:jc w:val="start"/>
               <w:rPr>
@@ -8574,7 +8741,7 @@
         </w:tc>
         <w:tc>
           <w:tcPr>
-            <w:tcW w:w="1277" w:type="dxa"/>
+            <w:tcW w:w="1278" w:type="dxa"/>
             <w:tcBorders/>
             <w:shd w:color="auto" w:fill="FFF2CC" w:themeFill="accent4" w:themeFillTint="33" w:val="clear"/>
           </w:tcPr>
@@ -8582,6 +8749,7 @@
             <w:pPr>
               <w:pStyle w:val="Normal"/>
               <w:widowControl/>
+              <w:suppressAutoHyphens w:val="true"/>
               <w:spacing w:before="0" w:after="0"/>
               <w:jc w:val="start"/>
               <w:rPr>
@@ -8730,6 +8898,7 @@
               <w:pStyle w:val="Normal"/>
               <w:widowControl/>
               <w:shd w:val="clear" w:color="auto" w:fill="FFF2CC" w:themeFill="accent4" w:themeFillTint="33"/>
+              <w:suppressAutoHyphens w:val="true"/>
               <w:spacing w:before="0" w:after="0"/>
               <w:jc w:val="start"/>
               <w:rPr>
@@ -8759,6 +8928,7 @@
               <w:pStyle w:val="Normal"/>
               <w:widowControl/>
               <w:shd w:val="clear" w:color="auto" w:fill="FFF2CC" w:themeFill="accent4" w:themeFillTint="33"/>
+              <w:suppressAutoHyphens w:val="true"/>
               <w:spacing w:before="0" w:after="0"/>
               <w:jc w:val="start"/>
               <w:rPr>
@@ -8784,6 +8954,7 @@
               <w:pStyle w:val="Normal"/>
               <w:widowControl/>
               <w:shd w:val="clear" w:color="auto" w:fill="FFF2CC" w:themeFill="accent4" w:themeFillTint="33"/>
+              <w:suppressAutoHyphens w:val="true"/>
               <w:spacing w:before="0" w:after="0"/>
               <w:jc w:val="start"/>
               <w:rPr>
@@ -8795,11 +8966,10 @@
             </w:pPr>
             <w:r>
               <w:rPr>
-                <w:rFonts w:eastAsia="Calibri" w:cs="Open Sans" w:ascii="Open Sans" w:hAnsi="Open Sans"/>
-                <w:kern w:val="0"/>
+                <w:rFonts w:cs="Open Sans" w:ascii="Open Sans" w:hAnsi="Open Sans"/>
                 <w:sz w:val="22"/>
                 <w:szCs w:val="22"/>
-                <w:lang w:val="en-US" w:eastAsia="en-US" w:bidi="ar-SA"/>
+                <w:lang w:val="en-US"/>
               </w:rPr>
             </w:r>
           </w:p>
@@ -8808,6 +8978,7 @@
               <w:pStyle w:val="Normal"/>
               <w:widowControl/>
               <w:shd w:val="clear" w:color="auto" w:fill="FFF2CC" w:themeFill="accent4" w:themeFillTint="33"/>
+              <w:suppressAutoHyphens w:val="true"/>
               <w:spacing w:before="0" w:after="0"/>
               <w:jc w:val="start"/>
               <w:rPr>
@@ -8833,6 +9004,7 @@
               <w:pStyle w:val="Normal"/>
               <w:widowControl/>
               <w:shd w:val="clear" w:color="auto" w:fill="FFF2CC" w:themeFill="accent4" w:themeFillTint="33"/>
+              <w:suppressAutoHyphens w:val="true"/>
               <w:spacing w:before="0" w:after="0"/>
               <w:jc w:val="start"/>
               <w:rPr>
@@ -8844,11 +9016,10 @@
             </w:pPr>
             <w:r>
               <w:rPr>
-                <w:rFonts w:eastAsia="Calibri" w:cs="Open Sans" w:ascii="Open Sans" w:hAnsi="Open Sans"/>
-                <w:kern w:val="0"/>
+                <w:rFonts w:cs="Open Sans" w:ascii="Open Sans" w:hAnsi="Open Sans"/>
                 <w:sz w:val="22"/>
                 <w:szCs w:val="22"/>
-                <w:lang w:val="en-US" w:eastAsia="en-US" w:bidi="ar-SA"/>
+                <w:lang w:val="en-US"/>
               </w:rPr>
             </w:r>
           </w:p>
@@ -8857,6 +9028,7 @@
               <w:pStyle w:val="Normal"/>
               <w:widowControl/>
               <w:shd w:val="clear" w:color="auto" w:fill="FFF2CC" w:themeFill="accent4" w:themeFillTint="33"/>
+              <w:suppressAutoHyphens w:val="true"/>
               <w:spacing w:before="0" w:after="0"/>
               <w:jc w:val="start"/>
               <w:rPr>
@@ -8882,6 +9054,7 @@
               <w:pStyle w:val="Normal"/>
               <w:widowControl/>
               <w:shd w:val="clear" w:color="auto" w:fill="FFF2CC" w:themeFill="accent4" w:themeFillTint="33"/>
+              <w:suppressAutoHyphens w:val="true"/>
               <w:spacing w:before="0" w:after="0"/>
               <w:jc w:val="start"/>
               <w:rPr>
@@ -8893,11 +9066,10 @@
             </w:pPr>
             <w:r>
               <w:rPr>
-                <w:rFonts w:eastAsia="Calibri" w:cs="Open Sans" w:ascii="Open Sans" w:hAnsi="Open Sans"/>
-                <w:kern w:val="0"/>
+                <w:rFonts w:cs="Open Sans" w:ascii="Open Sans" w:hAnsi="Open Sans"/>
                 <w:sz w:val="22"/>
                 <w:szCs w:val="22"/>
-                <w:lang w:val="en-US" w:eastAsia="en-US" w:bidi="ar-SA"/>
+                <w:lang w:val="en-US"/>
               </w:rPr>
             </w:r>
           </w:p>
@@ -8906,10 +9078,13 @@
               <w:pStyle w:val="Normal"/>
               <w:widowControl/>
               <w:shd w:val="clear" w:color="auto" w:fill="FFF2CC" w:themeFill="accent4" w:themeFillTint="33"/>
-              <w:spacing w:before="0" w:after="0"/>
-              <w:jc w:val="start"/>
-              <w:rPr>
-                <w:rFonts w:ascii="Open Sans" w:hAnsi="Open Sans" w:cs="Open Sans"/>
+              <w:suppressAutoHyphens w:val="true"/>
+              <w:spacing w:before="0" w:after="0"/>
+              <w:jc w:val="start"/>
+              <w:rPr>
+                <w:rFonts w:ascii="Open Sans" w:hAnsi="Open Sans" w:cs="Open Sans"/>
+                <w:b/>
+                <w:bCs/>
                 <w:sz w:val="22"/>
                 <w:szCs w:val="22"/>
                 <w:lang w:val="en-US"/>
@@ -8917,38 +9092,75 @@
             </w:pPr>
             <w:r>
               <w:rPr>
-                <w:rFonts w:eastAsia="Calibri" w:cs="Open Sans" w:ascii="Open Sans" w:hAnsi="Open Sans"/>
-                <w:kern w:val="0"/>
+                <w:rFonts w:cs="Open Sans" w:ascii="Open Sans" w:hAnsi="Open Sans"/>
+                <w:b/>
+                <w:bCs/>
                 <w:sz w:val="22"/>
                 <w:szCs w:val="22"/>
-                <w:lang w:val="en-US" w:eastAsia="en-US" w:bidi="ar-SA"/>
-              </w:rPr>
-            </w:r>
-          </w:p>
-          <w:p>
-            <w:pPr>
-              <w:pStyle w:val="Normal"/>
-              <w:widowControl/>
-              <w:spacing w:before="0" w:after="0"/>
-              <w:jc w:val="start"/>
-              <w:rPr>
-                <w:rFonts w:ascii="Open Sans" w:hAnsi="Open Sans" w:cs="Open Sans"/>
-                <w:i/>
-                <w:iCs/>
+                <w:lang w:val="en-US"/>
+              </w:rPr>
+              <w:t xml:space="preserve">Collective </w:t>
+            </w:r>
+            <w:r>
+              <w:rPr>
+                <w:rFonts w:cs="Open Sans" w:ascii="Open Sans" w:hAnsi="Open Sans"/>
+                <w:b w:val="false"/>
+                <w:bCs w:val="false"/>
                 <w:sz w:val="22"/>
                 <w:szCs w:val="22"/>
                 <w:lang w:val="en-US"/>
               </w:rPr>
-            </w:pPr>
-            <w:r>
-              <w:rPr>
-                <w:rFonts w:eastAsia="Calibri" w:cs="Open Sans" w:ascii="Open Sans" w:hAnsi="Open Sans"/>
-                <w:i/>
-                <w:iCs/>
-                <w:kern w:val="0"/>
+              <w:t>cell migration was not introduced or sufficiently discussed. Why do cells migrate together and how does that influence the results? You do mention how without obstacles cell directions align and talk about cell migration, but not about collective migration.</w:t>
+            </w:r>
+          </w:p>
+          <w:p>
+            <w:pPr>
+              <w:pStyle w:val="Normal"/>
+              <w:widowControl/>
+              <w:shd w:val="clear" w:color="auto" w:fill="FFF2CC" w:themeFill="accent4" w:themeFillTint="33"/>
+              <w:suppressAutoHyphens w:val="true"/>
+              <w:spacing w:before="0" w:after="0"/>
+              <w:jc w:val="start"/>
+              <w:rPr>
+                <w:rFonts w:ascii="Open Sans" w:hAnsi="Open Sans" w:cs="Open Sans"/>
                 <w:sz w:val="22"/>
                 <w:szCs w:val="22"/>
-                <w:lang w:val="en-US" w:eastAsia="en-US" w:bidi="ar-SA"/>
+                <w:lang w:val="en-US"/>
+              </w:rPr>
+            </w:pPr>
+            <w:r>
+              <w:rPr>
+                <w:rFonts w:cs="Open Sans" w:ascii="Open Sans" w:hAnsi="Open Sans"/>
+                <w:sz w:val="22"/>
+                <w:szCs w:val="22"/>
+                <w:lang w:val="en-US"/>
+              </w:rPr>
+            </w:r>
+          </w:p>
+          <w:p>
+            <w:pPr>
+              <w:pStyle w:val="Normal"/>
+              <w:widowControl/>
+              <w:suppressAutoHyphens w:val="true"/>
+              <w:spacing w:before="0" w:after="0"/>
+              <w:jc w:val="start"/>
+              <w:rPr>
+                <w:rFonts w:ascii="Open Sans" w:hAnsi="Open Sans" w:cs="Open Sans"/>
+                <w:i/>
+                <w:iCs/>
+                <w:sz w:val="22"/>
+                <w:szCs w:val="22"/>
+                <w:lang w:val="en-US"/>
+              </w:rPr>
+            </w:pPr>
+            <w:r>
+              <w:rPr>
+                <w:rFonts w:cs="Open Sans" w:ascii="Open Sans" w:hAnsi="Open Sans"/>
+                <w:i/>
+                <w:iCs/>
+                <w:sz w:val="22"/>
+                <w:szCs w:val="22"/>
+                <w:lang w:val="en-US"/>
               </w:rPr>
             </w:r>
           </w:p>
@@ -8996,7 +9208,7 @@
         <w:pStyle w:val="ListParagraph"/>
         <w:numPr>
           <w:ilvl w:val="0"/>
-          <w:numId w:val="2"/>
+          <w:numId w:val="1"/>
         </w:numPr>
         <w:rPr>
           <w:rFonts w:ascii="Open Sans" w:hAnsi="Open Sans" w:cs="Open Sans"/>
@@ -9096,8 +9308,8 @@
         <w:gridCol w:w="2266"/>
         <w:gridCol w:w="2267"/>
         <w:gridCol w:w="2266"/>
-        <w:gridCol w:w="2267"/>
-        <w:gridCol w:w="1277"/>
+        <w:gridCol w:w="2266"/>
+        <w:gridCol w:w="1278"/>
       </w:tblGrid>
       <w:tr>
         <w:trPr/>
@@ -9111,6 +9323,7 @@
             <w:pPr>
               <w:pStyle w:val="Normal"/>
               <w:widowControl/>
+              <w:suppressAutoHyphens w:val="true"/>
               <w:spacing w:before="0" w:after="0"/>
               <w:jc w:val="start"/>
               <w:rPr>
@@ -9146,6 +9359,7 @@
             <w:pPr>
               <w:pStyle w:val="Normal"/>
               <w:widowControl/>
+              <w:suppressAutoHyphens w:val="true"/>
               <w:spacing w:before="0" w:after="0"/>
               <w:jc w:val="start"/>
               <w:rPr>
@@ -9181,6 +9395,7 @@
             <w:pPr>
               <w:pStyle w:val="Normal"/>
               <w:widowControl/>
+              <w:suppressAutoHyphens w:val="true"/>
               <w:spacing w:before="0" w:after="0"/>
               <w:jc w:val="start"/>
               <w:rPr>
@@ -9208,7 +9423,7 @@
         </w:tc>
         <w:tc>
           <w:tcPr>
-            <w:tcW w:w="2267" w:type="dxa"/>
+            <w:tcW w:w="2266" w:type="dxa"/>
             <w:tcBorders/>
             <w:shd w:color="auto" w:fill="D9D9D9" w:themeFill="background1" w:themeFillShade="d9" w:val="clear"/>
           </w:tcPr>
@@ -9216,6 +9431,7 @@
             <w:pPr>
               <w:pStyle w:val="Normal"/>
               <w:widowControl/>
+              <w:suppressAutoHyphens w:val="true"/>
               <w:spacing w:before="0" w:after="0"/>
               <w:jc w:val="start"/>
               <w:rPr>
@@ -9243,7 +9459,7 @@
         </w:tc>
         <w:tc>
           <w:tcPr>
-            <w:tcW w:w="1277" w:type="dxa"/>
+            <w:tcW w:w="1278" w:type="dxa"/>
             <w:tcBorders/>
             <w:shd w:color="auto" w:fill="D9D9D9" w:themeFill="background1" w:themeFillShade="d9" w:val="clear"/>
           </w:tcPr>
@@ -9251,6 +9467,7 @@
             <w:pPr>
               <w:pStyle w:val="Normal"/>
               <w:widowControl/>
+              <w:suppressAutoHyphens w:val="true"/>
               <w:spacing w:before="0" w:after="0"/>
               <w:jc w:val="start"/>
               <w:rPr>
@@ -9289,6 +9506,7 @@
             <w:pPr>
               <w:pStyle w:val="Normal"/>
               <w:widowControl/>
+              <w:suppressAutoHyphens w:val="true"/>
               <w:spacing w:before="0" w:after="0"/>
               <w:jc w:val="start"/>
               <w:rPr>
@@ -9324,6 +9542,7 @@
             <w:pPr>
               <w:pStyle w:val="Normal"/>
               <w:widowControl/>
+              <w:suppressAutoHyphens w:val="true"/>
               <w:spacing w:before="0" w:after="0"/>
               <w:jc w:val="start"/>
               <w:rPr>
@@ -9359,6 +9578,7 @@
             <w:pPr>
               <w:pStyle w:val="Normal"/>
               <w:widowControl/>
+              <w:suppressAutoHyphens w:val="true"/>
               <w:spacing w:before="0" w:after="0"/>
               <w:jc w:val="start"/>
               <w:rPr>
@@ -9386,7 +9606,7 @@
         </w:tc>
         <w:tc>
           <w:tcPr>
-            <w:tcW w:w="2267" w:type="dxa"/>
+            <w:tcW w:w="2266" w:type="dxa"/>
             <w:tcBorders/>
             <w:shd w:color="auto" w:fill="F2F2F2" w:themeFill="background1" w:themeFillShade="f2" w:val="clear"/>
           </w:tcPr>
@@ -9394,6 +9614,7 @@
             <w:pPr>
               <w:pStyle w:val="Normal"/>
               <w:widowControl/>
+              <w:suppressAutoHyphens w:val="true"/>
               <w:spacing w:before="0" w:after="0"/>
               <w:jc w:val="start"/>
               <w:rPr>
@@ -9421,7 +9642,7 @@
         </w:tc>
         <w:tc>
           <w:tcPr>
-            <w:tcW w:w="1277" w:type="dxa"/>
+            <w:tcW w:w="1278" w:type="dxa"/>
             <w:tcBorders/>
             <w:shd w:color="auto" w:fill="FFF2CC" w:themeFill="accent4" w:themeFillTint="33" w:val="clear"/>
           </w:tcPr>
@@ -9429,6 +9650,7 @@
             <w:pPr>
               <w:pStyle w:val="Normal"/>
               <w:widowControl/>
+              <w:suppressAutoHyphens w:val="true"/>
               <w:spacing w:before="0" w:after="0"/>
               <w:jc w:val="start"/>
               <w:rPr>
@@ -9457,6 +9679,7 @@
             <w:pPr>
               <w:pStyle w:val="Normal"/>
               <w:widowControl/>
+              <w:suppressAutoHyphens w:val="true"/>
               <w:spacing w:before="0" w:after="0"/>
               <w:jc w:val="start"/>
               <w:rPr>
@@ -9497,6 +9720,7 @@
             <w:pPr>
               <w:pStyle w:val="Normal"/>
               <w:widowControl/>
+              <w:suppressAutoHyphens w:val="true"/>
               <w:spacing w:before="0" w:after="0"/>
               <w:jc w:val="start"/>
               <w:rPr>
@@ -9532,6 +9756,7 @@
             <w:pPr>
               <w:pStyle w:val="Normal"/>
               <w:widowControl/>
+              <w:suppressAutoHyphens w:val="true"/>
               <w:spacing w:before="0" w:after="0"/>
               <w:jc w:val="start"/>
               <w:rPr>
@@ -9567,33 +9792,33 @@
             <w:pPr>
               <w:pStyle w:val="Normal"/>
               <w:widowControl/>
-              <w:spacing w:before="0" w:after="0"/>
-              <w:jc w:val="start"/>
-              <w:rPr>
-                <w:rFonts w:ascii="Open Sans" w:hAnsi="Open Sans" w:cs="Open Sans"/>
-                <w:i/>
-                <w:iCs/>
-                <w:sz w:val="18"/>
-                <w:szCs w:val="18"/>
-                <w:lang w:val="en-US"/>
-              </w:rPr>
-            </w:pPr>
-            <w:r>
-              <w:rPr>
-                <w:rFonts w:eastAsia="Calibri" w:cs="Open Sans" w:ascii="Open Sans" w:hAnsi="Open Sans"/>
-                <w:i/>
-                <w:iCs/>
-                <w:kern w:val="0"/>
-                <w:sz w:val="18"/>
-                <w:szCs w:val="18"/>
-                <w:lang w:val="en-US" w:eastAsia="en-US" w:bidi="ar-SA"/>
-              </w:rPr>
-            </w:r>
-          </w:p>
-        </w:tc>
-        <w:tc>
-          <w:tcPr>
-            <w:tcW w:w="2267" w:type="dxa"/>
+              <w:suppressAutoHyphens w:val="true"/>
+              <w:spacing w:before="0" w:after="0"/>
+              <w:jc w:val="start"/>
+              <w:rPr>
+                <w:rFonts w:ascii="Open Sans" w:hAnsi="Open Sans" w:cs="Open Sans"/>
+                <w:i/>
+                <w:iCs/>
+                <w:sz w:val="18"/>
+                <w:szCs w:val="18"/>
+                <w:lang w:val="en-US"/>
+              </w:rPr>
+            </w:pPr>
+            <w:r>
+              <w:rPr>
+                <w:rFonts w:cs="Open Sans" w:ascii="Open Sans" w:hAnsi="Open Sans"/>
+                <w:i/>
+                <w:iCs/>
+                <w:sz w:val="18"/>
+                <w:szCs w:val="18"/>
+                <w:lang w:val="en-US"/>
+              </w:rPr>
+            </w:r>
+          </w:p>
+        </w:tc>
+        <w:tc>
+          <w:tcPr>
+            <w:tcW w:w="2266" w:type="dxa"/>
             <w:tcBorders/>
             <w:shd w:color="auto" w:fill="F2F2F2" w:themeFill="background1" w:themeFillShade="f2" w:val="clear"/>
           </w:tcPr>
@@ -9601,6 +9826,7 @@
             <w:pPr>
               <w:pStyle w:val="Normal"/>
               <w:widowControl/>
+              <w:suppressAutoHyphens w:val="true"/>
               <w:spacing w:before="0" w:after="0"/>
               <w:jc w:val="start"/>
               <w:rPr>
@@ -9628,7 +9854,7 @@
         </w:tc>
         <w:tc>
           <w:tcPr>
-            <w:tcW w:w="1277" w:type="dxa"/>
+            <w:tcW w:w="1278" w:type="dxa"/>
             <w:tcBorders/>
             <w:shd w:color="auto" w:fill="FFF2CC" w:themeFill="accent4" w:themeFillTint="33" w:val="clear"/>
           </w:tcPr>
@@ -9636,6 +9862,7 @@
             <w:pPr>
               <w:pStyle w:val="Normal"/>
               <w:widowControl/>
+              <w:suppressAutoHyphens w:val="true"/>
               <w:spacing w:before="0" w:after="0"/>
               <w:jc w:val="start"/>
               <w:rPr>
@@ -9664,6 +9891,7 @@
             <w:pPr>
               <w:pStyle w:val="Normal"/>
               <w:widowControl/>
+              <w:suppressAutoHyphens w:val="true"/>
               <w:spacing w:before="0" w:after="0"/>
               <w:jc w:val="start"/>
               <w:rPr>
@@ -9702,6 +9930,7 @@
             <w:pPr>
               <w:pStyle w:val="Normal"/>
               <w:widowControl/>
+              <w:suppressAutoHyphens w:val="true"/>
               <w:spacing w:before="0" w:after="0"/>
               <w:jc w:val="start"/>
               <w:rPr>
@@ -9737,6 +9966,7 @@
             <w:pPr>
               <w:pStyle w:val="Normal"/>
               <w:widowControl/>
+              <w:suppressAutoHyphens w:val="true"/>
               <w:spacing w:before="0" w:after="0"/>
               <w:jc w:val="start"/>
               <w:rPr>
@@ -9772,6 +10002,7 @@
             <w:pPr>
               <w:pStyle w:val="Normal"/>
               <w:widowControl/>
+              <w:suppressAutoHyphens w:val="true"/>
               <w:spacing w:before="0" w:after="0"/>
               <w:jc w:val="start"/>
               <w:rPr>
@@ -9799,7 +10030,7 @@
         </w:tc>
         <w:tc>
           <w:tcPr>
-            <w:tcW w:w="2267" w:type="dxa"/>
+            <w:tcW w:w="2266" w:type="dxa"/>
             <w:tcBorders/>
             <w:shd w:color="auto" w:fill="F2F2F2" w:themeFill="background1" w:themeFillShade="f2" w:val="clear"/>
           </w:tcPr>
@@ -9807,6 +10038,7 @@
             <w:pPr>
               <w:pStyle w:val="Normal"/>
               <w:widowControl/>
+              <w:suppressAutoHyphens w:val="true"/>
               <w:spacing w:before="0" w:after="0"/>
               <w:jc w:val="start"/>
               <w:rPr>
@@ -9834,7 +10066,7 @@
         </w:tc>
         <w:tc>
           <w:tcPr>
-            <w:tcW w:w="1277" w:type="dxa"/>
+            <w:tcW w:w="1278" w:type="dxa"/>
             <w:tcBorders/>
             <w:shd w:color="auto" w:fill="FFF2CC" w:themeFill="accent4" w:themeFillTint="33" w:val="clear"/>
           </w:tcPr>
@@ -9842,6 +10074,7 @@
             <w:pPr>
               <w:pStyle w:val="Normal"/>
               <w:widowControl/>
+              <w:suppressAutoHyphens w:val="true"/>
               <w:spacing w:before="0" w:after="0"/>
               <w:jc w:val="start"/>
               <w:rPr>
@@ -9870,6 +10103,7 @@
             <w:pPr>
               <w:pStyle w:val="Normal"/>
               <w:widowControl/>
+              <w:suppressAutoHyphens w:val="true"/>
               <w:spacing w:before="0" w:after="0"/>
               <w:jc w:val="start"/>
               <w:rPr>
@@ -9908,6 +10142,7 @@
             <w:pPr>
               <w:pStyle w:val="Normal"/>
               <w:widowControl/>
+              <w:suppressAutoHyphens w:val="true"/>
               <w:spacing w:before="0" w:after="0"/>
               <w:jc w:val="start"/>
               <w:rPr>
@@ -9943,6 +10178,7 @@
             <w:pPr>
               <w:pStyle w:val="Normal"/>
               <w:widowControl/>
+              <w:suppressAutoHyphens w:val="true"/>
               <w:spacing w:before="0" w:after="0"/>
               <w:jc w:val="start"/>
               <w:rPr>
@@ -9978,6 +10214,7 @@
             <w:pPr>
               <w:pStyle w:val="Normal"/>
               <w:widowControl/>
+              <w:suppressAutoHyphens w:val="true"/>
               <w:spacing w:before="0" w:after="0"/>
               <w:jc w:val="start"/>
               <w:rPr>
@@ -10005,7 +10242,7 @@
         </w:tc>
         <w:tc>
           <w:tcPr>
-            <w:tcW w:w="2267" w:type="dxa"/>
+            <w:tcW w:w="2266" w:type="dxa"/>
             <w:tcBorders/>
             <w:shd w:color="auto" w:fill="F2F2F2" w:themeFill="background1" w:themeFillShade="f2" w:val="clear"/>
           </w:tcPr>
@@ -10013,6 +10250,7 @@
             <w:pPr>
               <w:pStyle w:val="Normal"/>
               <w:widowControl/>
+              <w:suppressAutoHyphens w:val="true"/>
               <w:spacing w:before="0" w:after="0"/>
               <w:jc w:val="start"/>
               <w:rPr>
@@ -10040,7 +10278,7 @@
         </w:tc>
         <w:tc>
           <w:tcPr>
-            <w:tcW w:w="1277" w:type="dxa"/>
+            <w:tcW w:w="1278" w:type="dxa"/>
             <w:tcBorders/>
             <w:shd w:color="auto" w:fill="FFF2CC" w:themeFill="accent4" w:themeFillTint="33" w:val="clear"/>
           </w:tcPr>
@@ -10048,6 +10286,7 @@
             <w:pPr>
               <w:pStyle w:val="Normal"/>
               <w:widowControl/>
+              <w:suppressAutoHyphens w:val="true"/>
               <w:spacing w:before="0" w:after="0"/>
               <w:jc w:val="start"/>
               <w:rPr>
@@ -10076,6 +10315,7 @@
             <w:pPr>
               <w:pStyle w:val="Normal"/>
               <w:widowControl/>
+              <w:suppressAutoHyphens w:val="true"/>
               <w:spacing w:before="0" w:after="0"/>
               <w:jc w:val="start"/>
               <w:rPr>
@@ -10207,6 +10447,7 @@
               <w:pStyle w:val="Normal"/>
               <w:widowControl/>
               <w:shd w:val="clear" w:color="auto" w:fill="FFF2CC" w:themeFill="accent4" w:themeFillTint="33"/>
+              <w:suppressAutoHyphens w:val="true"/>
               <w:spacing w:before="0" w:after="0"/>
               <w:jc w:val="start"/>
               <w:rPr>
@@ -10236,6 +10477,7 @@
               <w:pStyle w:val="Normal"/>
               <w:widowControl/>
               <w:shd w:val="clear" w:color="auto" w:fill="FFF2CC" w:themeFill="accent4" w:themeFillTint="33"/>
+              <w:suppressAutoHyphens w:val="true"/>
               <w:spacing w:before="0" w:after="0"/>
               <w:jc w:val="start"/>
               <w:rPr>
@@ -10247,11 +10489,10 @@
             </w:pPr>
             <w:r>
               <w:rPr>
-                <w:rFonts w:eastAsia="Calibri" w:cs="Open Sans" w:ascii="Open Sans" w:hAnsi="Open Sans"/>
-                <w:kern w:val="0"/>
+                <w:rFonts w:cs="Open Sans" w:ascii="Open Sans" w:hAnsi="Open Sans"/>
                 <w:sz w:val="22"/>
                 <w:szCs w:val="22"/>
-                <w:lang w:val="en-US" w:eastAsia="en-US" w:bidi="ar-SA"/>
+                <w:lang w:val="en-US"/>
               </w:rPr>
             </w:r>
           </w:p>
@@ -10260,6 +10501,7 @@
               <w:pStyle w:val="Normal"/>
               <w:widowControl/>
               <w:shd w:val="clear" w:color="auto" w:fill="FFF2CC" w:themeFill="accent4" w:themeFillTint="33"/>
+              <w:suppressAutoHyphens w:val="true"/>
               <w:spacing w:before="0" w:after="0"/>
               <w:jc w:val="start"/>
               <w:rPr>
@@ -10271,11 +10513,10 @@
             </w:pPr>
             <w:r>
               <w:rPr>
-                <w:rFonts w:eastAsia="Calibri" w:cs="Open Sans" w:ascii="Open Sans" w:hAnsi="Open Sans"/>
-                <w:kern w:val="0"/>
+                <w:rFonts w:cs="Open Sans" w:ascii="Open Sans" w:hAnsi="Open Sans"/>
                 <w:sz w:val="22"/>
                 <w:szCs w:val="22"/>
-                <w:lang w:val="en-US" w:eastAsia="en-US" w:bidi="ar-SA"/>
+                <w:lang w:val="en-US"/>
               </w:rPr>
             </w:r>
           </w:p>
@@ -10284,6 +10525,7 @@
               <w:pStyle w:val="Normal"/>
               <w:widowControl/>
               <w:shd w:val="clear" w:color="auto" w:fill="FFF2CC" w:themeFill="accent4" w:themeFillTint="33"/>
+              <w:suppressAutoHyphens w:val="true"/>
               <w:spacing w:before="0" w:after="0"/>
               <w:jc w:val="start"/>
               <w:rPr>
@@ -10295,11 +10537,10 @@
             </w:pPr>
             <w:r>
               <w:rPr>
-                <w:rFonts w:eastAsia="Calibri" w:cs="Open Sans" w:ascii="Open Sans" w:hAnsi="Open Sans"/>
-                <w:kern w:val="0"/>
+                <w:rFonts w:cs="Open Sans" w:ascii="Open Sans" w:hAnsi="Open Sans"/>
                 <w:sz w:val="22"/>
                 <w:szCs w:val="22"/>
-                <w:lang w:val="en-US" w:eastAsia="en-US" w:bidi="ar-SA"/>
+                <w:lang w:val="en-US"/>
               </w:rPr>
             </w:r>
           </w:p>
@@ -10308,6 +10549,7 @@
               <w:pStyle w:val="Normal"/>
               <w:widowControl/>
               <w:shd w:val="clear" w:color="auto" w:fill="FFF2CC" w:themeFill="accent4" w:themeFillTint="33"/>
+              <w:suppressAutoHyphens w:val="true"/>
               <w:spacing w:before="0" w:after="0"/>
               <w:jc w:val="start"/>
               <w:rPr>
@@ -10319,18 +10561,18 @@
             </w:pPr>
             <w:r>
               <w:rPr>
-                <w:rFonts w:eastAsia="Calibri" w:cs="Open Sans" w:ascii="Open Sans" w:hAnsi="Open Sans"/>
-                <w:kern w:val="0"/>
+                <w:rFonts w:cs="Open Sans" w:ascii="Open Sans" w:hAnsi="Open Sans"/>
                 <w:sz w:val="22"/>
                 <w:szCs w:val="22"/>
-                <w:lang w:val="en-US" w:eastAsia="en-US" w:bidi="ar-SA"/>
-              </w:rPr>
-            </w:r>
-          </w:p>
-          <w:p>
-            <w:pPr>
-              <w:pStyle w:val="Normal"/>
-              <w:widowControl/>
+                <w:lang w:val="en-US"/>
+              </w:rPr>
+            </w:r>
+          </w:p>
+          <w:p>
+            <w:pPr>
+              <w:pStyle w:val="Normal"/>
+              <w:widowControl/>
+              <w:suppressAutoHyphens w:val="true"/>
               <w:spacing w:before="0" w:after="0"/>
               <w:jc w:val="start"/>
               <w:rPr>
@@ -10344,13 +10586,12 @@
             </w:pPr>
             <w:r>
               <w:rPr>
-                <w:rFonts w:eastAsia="Calibri" w:cs="Open Sans" w:ascii="Open Sans" w:hAnsi="Open Sans"/>
-                <w:i/>
-                <w:iCs/>
-                <w:kern w:val="0"/>
+                <w:rFonts w:cs="Open Sans" w:ascii="Open Sans" w:hAnsi="Open Sans"/>
+                <w:i/>
+                <w:iCs/>
                 <w:sz w:val="22"/>
                 <w:szCs w:val="22"/>
-                <w:lang w:val="en-US" w:eastAsia="en-US" w:bidi="ar-SA"/>
+                <w:lang w:val="en-US"/>
               </w:rPr>
             </w:r>
           </w:p>
@@ -10394,125 +10635,6 @@
   <w:abstractNum w:abstractNumId="1">
     <w:lvl w:ilvl="0">
       <w:start w:val="1"/>
-      <w:numFmt w:val="none"/>
-      <w:suff w:val="nothing"/>
-      <w:lvlText w:val=""/>
-      <w:lvlJc w:val="start"/>
-      <w:pPr>
-        <w:tabs>
-          <w:tab w:val="num" w:pos="0"/>
-        </w:tabs>
-        <w:ind w:start="0" w:hanging="0"/>
-      </w:pPr>
-    </w:lvl>
-    <w:lvl w:ilvl="1">
-      <w:start w:val="1"/>
-      <w:numFmt w:val="none"/>
-      <w:suff w:val="nothing"/>
-      <w:lvlText w:val=""/>
-      <w:lvlJc w:val="start"/>
-      <w:pPr>
-        <w:tabs>
-          <w:tab w:val="num" w:pos="0"/>
-        </w:tabs>
-        <w:ind w:start="0" w:hanging="0"/>
-      </w:pPr>
-    </w:lvl>
-    <w:lvl w:ilvl="2">
-      <w:start w:val="1"/>
-      <w:numFmt w:val="none"/>
-      <w:suff w:val="nothing"/>
-      <w:lvlText w:val=""/>
-      <w:lvlJc w:val="start"/>
-      <w:pPr>
-        <w:tabs>
-          <w:tab w:val="num" w:pos="0"/>
-        </w:tabs>
-        <w:ind w:start="0" w:hanging="0"/>
-      </w:pPr>
-    </w:lvl>
-    <w:lvl w:ilvl="3">
-      <w:start w:val="1"/>
-      <w:numFmt w:val="none"/>
-      <w:suff w:val="nothing"/>
-      <w:lvlText w:val=""/>
-      <w:lvlJc w:val="start"/>
-      <w:pPr>
-        <w:tabs>
-          <w:tab w:val="num" w:pos="0"/>
-        </w:tabs>
-        <w:ind w:start="0" w:hanging="0"/>
-      </w:pPr>
-    </w:lvl>
-    <w:lvl w:ilvl="4">
-      <w:start w:val="1"/>
-      <w:numFmt w:val="none"/>
-      <w:suff w:val="nothing"/>
-      <w:lvlText w:val=""/>
-      <w:lvlJc w:val="start"/>
-      <w:pPr>
-        <w:tabs>
-          <w:tab w:val="num" w:pos="0"/>
-        </w:tabs>
-        <w:ind w:start="0" w:hanging="0"/>
-      </w:pPr>
-    </w:lvl>
-    <w:lvl w:ilvl="5">
-      <w:start w:val="1"/>
-      <w:numFmt w:val="none"/>
-      <w:suff w:val="nothing"/>
-      <w:lvlText w:val=""/>
-      <w:lvlJc w:val="start"/>
-      <w:pPr>
-        <w:tabs>
-          <w:tab w:val="num" w:pos="0"/>
-        </w:tabs>
-        <w:ind w:start="0" w:hanging="0"/>
-      </w:pPr>
-    </w:lvl>
-    <w:lvl w:ilvl="6">
-      <w:start w:val="1"/>
-      <w:numFmt w:val="none"/>
-      <w:suff w:val="nothing"/>
-      <w:lvlText w:val=""/>
-      <w:lvlJc w:val="start"/>
-      <w:pPr>
-        <w:tabs>
-          <w:tab w:val="num" w:pos="0"/>
-        </w:tabs>
-        <w:ind w:start="0" w:hanging="0"/>
-      </w:pPr>
-    </w:lvl>
-    <w:lvl w:ilvl="7">
-      <w:start w:val="1"/>
-      <w:numFmt w:val="none"/>
-      <w:suff w:val="nothing"/>
-      <w:lvlText w:val=""/>
-      <w:lvlJc w:val="start"/>
-      <w:pPr>
-        <w:tabs>
-          <w:tab w:val="num" w:pos="0"/>
-        </w:tabs>
-        <w:ind w:start="0" w:hanging="0"/>
-      </w:pPr>
-    </w:lvl>
-    <w:lvl w:ilvl="8">
-      <w:start w:val="1"/>
-      <w:numFmt w:val="none"/>
-      <w:suff w:val="nothing"/>
-      <w:lvlText w:val=""/>
-      <w:lvlJc w:val="start"/>
-      <w:pPr>
-        <w:tabs>
-          <w:tab w:val="num" w:pos="0"/>
-        </w:tabs>
-        <w:ind w:start="0" w:hanging="0"/>
-      </w:pPr>
-    </w:lvl>
-  </w:abstractNum>
-  <w:abstractNum w:abstractNumId="2">
-    <w:lvl w:ilvl="0">
-      <w:start w:val="1"/>
       <w:numFmt w:val="upperLetter"/>
       <w:lvlText w:val="%1."/>
       <w:lvlJc w:val="start"/>
@@ -10629,7 +10751,7 @@
       <w:rPr/>
     </w:lvl>
   </w:abstractNum>
-  <w:abstractNum w:abstractNumId="3">
+  <w:abstractNum w:abstractNumId="2">
     <w:lvl w:ilvl="0">
       <w:start w:val="1"/>
       <w:numFmt w:val="bullet"/>
@@ -10766,7 +10888,7 @@
       </w:rPr>
     </w:lvl>
   </w:abstractNum>
-  <w:abstractNum w:abstractNumId="4">
+  <w:abstractNum w:abstractNumId="3">
     <w:lvl w:ilvl="0">
       <w:start w:val="1"/>
       <w:numFmt w:val="bullet"/>
@@ -10901,6 +11023,125 @@
       <w:rPr>
         <w:rFonts w:ascii="Wingdings" w:hAnsi="Wingdings" w:cs="Wingdings" w:hint="default"/>
       </w:rPr>
+    </w:lvl>
+  </w:abstractNum>
+  <w:abstractNum w:abstractNumId="4">
+    <w:lvl w:ilvl="0">
+      <w:start w:val="1"/>
+      <w:numFmt w:val="none"/>
+      <w:suff w:val="nothing"/>
+      <w:lvlText w:val=""/>
+      <w:lvlJc w:val="start"/>
+      <w:pPr>
+        <w:tabs>
+          <w:tab w:val="num" w:pos="0"/>
+        </w:tabs>
+        <w:ind w:start="0" w:hanging="0"/>
+      </w:pPr>
+    </w:lvl>
+    <w:lvl w:ilvl="1">
+      <w:start w:val="1"/>
+      <w:numFmt w:val="none"/>
+      <w:suff w:val="nothing"/>
+      <w:lvlText w:val=""/>
+      <w:lvlJc w:val="start"/>
+      <w:pPr>
+        <w:tabs>
+          <w:tab w:val="num" w:pos="0"/>
+        </w:tabs>
+        <w:ind w:start="0" w:hanging="0"/>
+      </w:pPr>
+    </w:lvl>
+    <w:lvl w:ilvl="2">
+      <w:start w:val="1"/>
+      <w:numFmt w:val="none"/>
+      <w:suff w:val="nothing"/>
+      <w:lvlText w:val=""/>
+      <w:lvlJc w:val="start"/>
+      <w:pPr>
+        <w:tabs>
+          <w:tab w:val="num" w:pos="0"/>
+        </w:tabs>
+        <w:ind w:start="0" w:hanging="0"/>
+      </w:pPr>
+    </w:lvl>
+    <w:lvl w:ilvl="3">
+      <w:start w:val="1"/>
+      <w:numFmt w:val="none"/>
+      <w:suff w:val="nothing"/>
+      <w:lvlText w:val=""/>
+      <w:lvlJc w:val="start"/>
+      <w:pPr>
+        <w:tabs>
+          <w:tab w:val="num" w:pos="0"/>
+        </w:tabs>
+        <w:ind w:start="0" w:hanging="0"/>
+      </w:pPr>
+    </w:lvl>
+    <w:lvl w:ilvl="4">
+      <w:start w:val="1"/>
+      <w:numFmt w:val="none"/>
+      <w:suff w:val="nothing"/>
+      <w:lvlText w:val=""/>
+      <w:lvlJc w:val="start"/>
+      <w:pPr>
+        <w:tabs>
+          <w:tab w:val="num" w:pos="0"/>
+        </w:tabs>
+        <w:ind w:start="0" w:hanging="0"/>
+      </w:pPr>
+    </w:lvl>
+    <w:lvl w:ilvl="5">
+      <w:start w:val="1"/>
+      <w:numFmt w:val="none"/>
+      <w:suff w:val="nothing"/>
+      <w:lvlText w:val=""/>
+      <w:lvlJc w:val="start"/>
+      <w:pPr>
+        <w:tabs>
+          <w:tab w:val="num" w:pos="0"/>
+        </w:tabs>
+        <w:ind w:start="0" w:hanging="0"/>
+      </w:pPr>
+    </w:lvl>
+    <w:lvl w:ilvl="6">
+      <w:start w:val="1"/>
+      <w:numFmt w:val="none"/>
+      <w:suff w:val="nothing"/>
+      <w:lvlText w:val=""/>
+      <w:lvlJc w:val="start"/>
+      <w:pPr>
+        <w:tabs>
+          <w:tab w:val="num" w:pos="0"/>
+        </w:tabs>
+        <w:ind w:start="0" w:hanging="0"/>
+      </w:pPr>
+    </w:lvl>
+    <w:lvl w:ilvl="7">
+      <w:start w:val="1"/>
+      <w:numFmt w:val="none"/>
+      <w:suff w:val="nothing"/>
+      <w:lvlText w:val=""/>
+      <w:lvlJc w:val="start"/>
+      <w:pPr>
+        <w:tabs>
+          <w:tab w:val="num" w:pos="0"/>
+        </w:tabs>
+        <w:ind w:start="0" w:hanging="0"/>
+      </w:pPr>
+    </w:lvl>
+    <w:lvl w:ilvl="8">
+      <w:start w:val="1"/>
+      <w:numFmt w:val="none"/>
+      <w:suff w:val="nothing"/>
+      <w:lvlText w:val=""/>
+      <w:lvlJc w:val="start"/>
+      <w:pPr>
+        <w:tabs>
+          <w:tab w:val="num" w:pos="0"/>
+        </w:tabs>
+        <w:ind w:start="0" w:hanging="0"/>
+      </w:pPr>
     </w:lvl>
   </w:abstractNum>
   <w:num w:numId="1">
@@ -11318,6 +11559,7 @@
     <w:qFormat/>
     <w:pPr>
       <w:widowControl/>
+      <w:suppressAutoHyphens w:val="true"/>
       <w:bidi w:val="0"/>
       <w:spacing w:before="0" w:after="0"/>
       <w:jc w:val="start"/>

</xml_diff>